<commit_message>
cambio en el pdf
</commit_message>
<xml_diff>
--- a/public/FORMATO_SAMI.docx
+++ b/public/FORMATO_SAMI.docx
@@ -13,168 +13,6 @@
           <w:sz w:val="20"/>
         </w:rPr>
       </w:pPr>
-      <w:r>
-        <w:rPr>
-          <w:noProof/>
-          <w:sz w:val="12"/>
-        </w:rPr>
-        <mc:AlternateContent>
-          <mc:Choice Requires="wps">
-            <w:drawing>
-              <wp:anchor distT="0" distB="0" distL="114300" distR="114300" simplePos="0" relativeHeight="251649024" behindDoc="0" locked="0" layoutInCell="1" allowOverlap="1" wp14:anchorId="5512A436" wp14:editId="3D1C25CA">
-                <wp:simplePos x="0" y="0"/>
-                <wp:positionH relativeFrom="column">
-                  <wp:posOffset>5248275</wp:posOffset>
-                </wp:positionH>
-                <wp:positionV relativeFrom="paragraph">
-                  <wp:posOffset>628650</wp:posOffset>
-                </wp:positionV>
-                <wp:extent cx="1133475" cy="323850"/>
-                <wp:effectExtent l="0" t="0" r="0" b="0"/>
-                <wp:wrapNone/>
-                <wp:docPr id="624973305" name="Cuadro de texto 2"/>
-                <wp:cNvGraphicFramePr/>
-                <a:graphic xmlns:a="http://schemas.openxmlformats.org/drawingml/2006/main">
-                  <a:graphicData uri="http://schemas.microsoft.com/office/word/2010/wordprocessingShape">
-                    <wps:wsp>
-                      <wps:cNvSpPr txBox="1"/>
-                      <wps:spPr>
-                        <a:xfrm>
-                          <a:off x="0" y="0"/>
-                          <a:ext cx="1133475" cy="323850"/>
-                        </a:xfrm>
-                        <a:prstGeom prst="rect">
-                          <a:avLst/>
-                        </a:prstGeom>
-                        <a:noFill/>
-                        <a:ln w="6350">
-                          <a:noFill/>
-                        </a:ln>
-                      </wps:spPr>
-                      <wps:txbx>
-                        <w:txbxContent>
-                          <w:p>
-                            <w:pPr>
-                              <w:spacing w:before="93"/>
-                              <w:rPr>
-                                <w:sz w:val="16"/>
-                                <w:szCs w:val="20"/>
-                              </w:rPr>
-                            </w:pPr>
-                            <w:r>
-                              <w:rPr>
-                                <w:spacing w:val="-2"/>
-                                <w:sz w:val="16"/>
-                                <w:szCs w:val="20"/>
-                              </w:rPr>
-                              <w:t>{</w:t>
-                            </w:r>
-                            <w:proofErr w:type="spellStart"/>
-                            <w:r>
-                              <w:rPr>
-                                <w:spacing w:val="-2"/>
-                                <w:sz w:val="16"/>
-                                <w:szCs w:val="20"/>
-                              </w:rPr>
-                              <w:t>fechaNacimiento</w:t>
-                            </w:r>
-                            <w:proofErr w:type="spellEnd"/>
-                            <w:r>
-                              <w:rPr>
-                                <w:spacing w:val="-2"/>
-                                <w:sz w:val="16"/>
-                                <w:szCs w:val="20"/>
-                              </w:rPr>
-                              <w:t>}</w:t>
-                            </w:r>
-                          </w:p>
-                          <w:p>
-                            <w:pPr>
-                              <w:rPr>
-                                <w:sz w:val="18"/>
-                                <w:szCs w:val="18"/>
-                              </w:rPr>
-                            </w:pPr>
-                          </w:p>
-                        </w:txbxContent>
-                      </wps:txbx>
-                      <wps:bodyPr rot="0" spcFirstLastPara="0" vertOverflow="overflow" horzOverflow="overflow" vert="horz" wrap="square" lIns="91440" tIns="45720" rIns="91440" bIns="45720" numCol="1" spcCol="0" rtlCol="0" fromWordArt="0" anchor="t" anchorCtr="0" forceAA="0" compatLnSpc="1">
-                        <a:prstTxWarp prst="textNoShape">
-                          <a:avLst/>
-                        </a:prstTxWarp>
-                        <a:noAutofit/>
-                      </wps:bodyPr>
-                    </wps:wsp>
-                  </a:graphicData>
-                </a:graphic>
-                <wp14:sizeRelH relativeFrom="margin">
-                  <wp14:pctWidth>0</wp14:pctWidth>
-                </wp14:sizeRelH>
-                <wp14:sizeRelV relativeFrom="margin">
-                  <wp14:pctHeight>0</wp14:pctHeight>
-                </wp14:sizeRelV>
-              </wp:anchor>
-            </w:drawing>
-          </mc:Choice>
-          <mc:Fallback>
-            <w:pict>
-              <v:shapetype w14:anchorId="5512A436" id="_x0000_t202" coordsize="21600,21600" o:spt="202" path="m,l,21600r21600,l21600,xe">
-                <v:stroke joinstyle="miter"/>
-                <v:path gradientshapeok="t" o:connecttype="rect"/>
-              </v:shapetype>
-              <v:shape id="Cuadro de texto 2" o:spid="_x0000_s1026" type="#_x0000_t202" style="position:absolute;left:0;text-align:left;margin-left:413.25pt;margin-top:49.5pt;width:89.25pt;height:25.5pt;z-index:251649024;visibility:visible;mso-wrap-style:square;mso-width-percent:0;mso-height-percent:0;mso-wrap-distance-left:9pt;mso-wrap-distance-top:0;mso-wrap-distance-right:9pt;mso-wrap-distance-bottom:0;mso-position-horizontal:absolute;mso-position-horizontal-relative:text;mso-position-vertical:absolute;mso-position-vertical-relative:text;mso-width-percent:0;mso-height-percent:0;mso-width-relative:margin;mso-height-relative:margin;v-text-anchor:top" o:gfxdata="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" filled="f" stroked="f" strokeweight=".5pt">
-                <v:textbox>
-                  <w:txbxContent>
-                    <w:p>
-                      <w:pPr>
-                        <w:spacing w:before="93"/>
-                        <w:rPr>
-                          <w:sz w:val="16"/>
-                          <w:szCs w:val="20"/>
-                        </w:rPr>
-                      </w:pPr>
-                      <w:r>
-                        <w:rPr>
-                          <w:spacing w:val="-2"/>
-                          <w:sz w:val="16"/>
-                          <w:szCs w:val="20"/>
-                        </w:rPr>
-                        <w:t>{</w:t>
-                      </w:r>
-                      <w:proofErr w:type="spellStart"/>
-                      <w:r>
-                        <w:rPr>
-                          <w:spacing w:val="-2"/>
-                          <w:sz w:val="16"/>
-                          <w:szCs w:val="20"/>
-                        </w:rPr>
-                        <w:t>fechaNacimiento</w:t>
-                      </w:r>
-                      <w:proofErr w:type="spellEnd"/>
-                      <w:r>
-                        <w:rPr>
-                          <w:spacing w:val="-2"/>
-                          <w:sz w:val="16"/>
-                          <w:szCs w:val="20"/>
-                        </w:rPr>
-                        <w:t>}</w:t>
-                      </w:r>
-                    </w:p>
-                    <w:p>
-                      <w:pPr>
-                        <w:rPr>
-                          <w:sz w:val="18"/>
-                          <w:szCs w:val="18"/>
-                        </w:rPr>
-                      </w:pPr>
-                    </w:p>
-                  </w:txbxContent>
-                </v:textbox>
-              </v:shape>
-            </w:pict>
-          </mc:Fallback>
-        </mc:AlternateContent>
-      </w:r>
       <w:r>
         <w:pict w14:anchorId="419A2621">
           <v:rect id="_x0000_s1100" style="position:absolute;left:0;text-align:left;margin-left:228.5pt;margin-top:132.5pt;width:11pt;height:11pt;z-index:-16182784;mso-position-horizontal-relative:page;mso-position-vertical-relative:page" filled="f" strokeweight="1pt">
@@ -312,8 +150,12 @@
             <v:shape id="_x0000_s1090" style="position:absolute;left:10;top:10;width:5620;height:808" coordorigin="10,10" coordsize="5620,808" path="m287,10r5065,l5426,20r67,28l5549,91r43,56l5620,213r10,74l5630,540r-10,74l5592,681r-43,56l5493,780r-66,28l5353,818r-5065,l214,808,147,780,91,737,48,681,20,615,10,541r,-253l20,214,48,147,91,91,147,48,213,20,287,10e" filled="f" strokeweight="1pt">
               <v:path arrowok="t"/>
             </v:shape>
+            <v:shapetype id="_x0000_t202" coordsize="21600,21600" o:spt="202" path="m,l,21600r21600,l21600,xe">
+              <v:stroke joinstyle="miter"/>
+              <v:path gradientshapeok="t" o:connecttype="rect"/>
+            </v:shapetype>
             <v:shape id="_x0000_s1089" type="#_x0000_t202" style="position:absolute;width:5640;height:828" filled="f" stroked="f">
-              <v:textbox style="mso-next-textbox:#_x0000_s1089" inset="0,0,0,0">
+              <v:textbox inset="0,0,0,0">
                 <w:txbxContent>
                   <w:p>
                     <w:pPr>
@@ -497,7 +339,7 @@
     </w:p>
     <w:tbl>
       <w:tblPr>
-        <w:tblStyle w:val="TableNormal1"/>
+        <w:tblStyle w:val="TableNormal"/>
         <w:tblW w:w="0" w:type="auto"/>
         <w:tblInd w:w="200" w:type="dxa"/>
         <w:tblBorders>
@@ -545,158 +387,6 @@
             </w:pPr>
             <w:r>
               <w:rPr>
-                <w:noProof/>
-                <w:sz w:val="12"/>
-              </w:rPr>
-              <mc:AlternateContent>
-                <mc:Choice Requires="wps">
-                  <w:drawing>
-                    <wp:anchor distT="0" distB="0" distL="114300" distR="114300" simplePos="0" relativeHeight="251661312" behindDoc="0" locked="0" layoutInCell="1" allowOverlap="1" wp14:anchorId="1E70586C" wp14:editId="4F092AEE">
-                      <wp:simplePos x="0" y="0"/>
-                      <wp:positionH relativeFrom="column">
-                        <wp:posOffset>2387599</wp:posOffset>
-                      </wp:positionH>
-                      <wp:positionV relativeFrom="paragraph">
-                        <wp:posOffset>259715</wp:posOffset>
-                      </wp:positionV>
-                      <wp:extent cx="1400175" cy="323850"/>
-                      <wp:effectExtent l="0" t="0" r="0" b="0"/>
-                      <wp:wrapNone/>
-                      <wp:docPr id="1561378537" name="Cuadro de texto 2"/>
-                      <wp:cNvGraphicFramePr/>
-                      <a:graphic xmlns:a="http://schemas.openxmlformats.org/drawingml/2006/main">
-                        <a:graphicData uri="http://schemas.microsoft.com/office/word/2010/wordprocessingShape">
-                          <wps:wsp>
-                            <wps:cNvSpPr txBox="1"/>
-                            <wps:spPr>
-                              <a:xfrm>
-                                <a:off x="0" y="0"/>
-                                <a:ext cx="1400175" cy="323850"/>
-                              </a:xfrm>
-                              <a:prstGeom prst="rect">
-                                <a:avLst/>
-                              </a:prstGeom>
-                              <a:noFill/>
-                              <a:ln w="6350">
-                                <a:noFill/>
-                              </a:ln>
-                            </wps:spPr>
-                            <wps:txbx>
-                              <w:txbxContent>
-                                <w:p>
-                                  <w:pPr>
-                                    <w:spacing w:before="93"/>
-                                    <w:ind w:left="220"/>
-                                    <w:rPr>
-                                      <w:sz w:val="18"/>
-                                    </w:rPr>
-                                  </w:pPr>
-                                  <w:r>
-                                    <w:rPr>
-                                      <w:spacing w:val="-2"/>
-                                      <w:sz w:val="18"/>
-                                    </w:rPr>
-                                    <w:t>{</w:t>
-                                  </w:r>
-                                  <w:proofErr w:type="spellStart"/>
-                                  <w:r>
-                                    <w:rPr>
-                                      <w:spacing w:val="-2"/>
-                                      <w:sz w:val="18"/>
-                                    </w:rPr>
-                                    <w:t>fechaNacimiento</w:t>
-                                  </w:r>
-                                  <w:proofErr w:type="spellEnd"/>
-                                  <w:r>
-                                    <w:rPr>
-                                      <w:spacing w:val="-2"/>
-                                      <w:sz w:val="18"/>
-                                    </w:rPr>
-                                    <w:t>}</w:t>
-                                  </w:r>
-                                </w:p>
-                                <w:p>
-                                  <w:pPr>
-                                    <w:rPr>
-                                      <w:sz w:val="18"/>
-                                      <w:szCs w:val="18"/>
-                                    </w:rPr>
-                                  </w:pPr>
-                                </w:p>
-                              </w:txbxContent>
-                            </wps:txbx>
-                            <wps:bodyPr rot="0" spcFirstLastPara="0" vertOverflow="overflow" horzOverflow="overflow" vert="horz" wrap="square" lIns="91440" tIns="45720" rIns="91440" bIns="45720" numCol="1" spcCol="0" rtlCol="0" fromWordArt="0" anchor="t" anchorCtr="0" forceAA="0" compatLnSpc="1">
-                              <a:prstTxWarp prst="textNoShape">
-                                <a:avLst/>
-                              </a:prstTxWarp>
-                              <a:noAutofit/>
-                            </wps:bodyPr>
-                          </wps:wsp>
-                        </a:graphicData>
-                      </a:graphic>
-                      <wp14:sizeRelH relativeFrom="margin">
-                        <wp14:pctWidth>0</wp14:pctWidth>
-                      </wp14:sizeRelH>
-                      <wp14:sizeRelV relativeFrom="margin">
-                        <wp14:pctHeight>0</wp14:pctHeight>
-                      </wp14:sizeRelV>
-                    </wp:anchor>
-                  </w:drawing>
-                </mc:Choice>
-                <mc:Fallback>
-                  <w:pict>
-                    <v:shape w14:anchorId="1E70586C" id="_x0000_s1027" type="#_x0000_t202" style="position:absolute;left:0;text-align:left;margin-left:188pt;margin-top:20.45pt;width:110.25pt;height:25.5pt;z-index:251661312;visibility:visible;mso-wrap-style:square;mso-width-percent:0;mso-height-percent:0;mso-wrap-distance-left:9pt;mso-wrap-distance-top:0;mso-wrap-distance-right:9pt;mso-wrap-distance-bottom:0;mso-position-horizontal:absolute;mso-position-horizontal-relative:text;mso-position-vertical:absolute;mso-position-vertical-relative:text;mso-width-percent:0;mso-height-percent:0;mso-width-relative:margin;mso-height-relative:margin;v-text-anchor:top" o:gfxdata="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" filled="f" stroked="f" strokeweight=".5pt">
-                      <v:textbox>
-                        <w:txbxContent>
-                          <w:p>
-                            <w:pPr>
-                              <w:spacing w:before="93"/>
-                              <w:ind w:left="220"/>
-                              <w:rPr>
-                                <w:sz w:val="18"/>
-                              </w:rPr>
-                            </w:pPr>
-                            <w:r>
-                              <w:rPr>
-                                <w:spacing w:val="-2"/>
-                                <w:sz w:val="18"/>
-                              </w:rPr>
-                              <w:t>{</w:t>
-                            </w:r>
-                            <w:proofErr w:type="spellStart"/>
-                            <w:r>
-                              <w:rPr>
-                                <w:spacing w:val="-2"/>
-                                <w:sz w:val="18"/>
-                              </w:rPr>
-                              <w:t>fechaNacimiento</w:t>
-                            </w:r>
-                            <w:proofErr w:type="spellEnd"/>
-                            <w:r>
-                              <w:rPr>
-                                <w:spacing w:val="-2"/>
-                                <w:sz w:val="18"/>
-                              </w:rPr>
-                              <w:t>}</w:t>
-                            </w:r>
-                          </w:p>
-                          <w:p>
-                            <w:pPr>
-                              <w:rPr>
-                                <w:sz w:val="18"/>
-                                <w:szCs w:val="18"/>
-                              </w:rPr>
-                            </w:pPr>
-                          </w:p>
-                        </w:txbxContent>
-                      </v:textbox>
-                    </v:shape>
-                  </w:pict>
-                </mc:Fallback>
-              </mc:AlternateContent>
-            </w:r>
-            <w:r>
-              <w:rPr>
                 <w:sz w:val="16"/>
               </w:rPr>
               <w:t>NOMBRE DEL</w:t>
@@ -719,6 +409,45 @@
                 <w:sz w:val="16"/>
               </w:rPr>
               <w:t xml:space="preserve"> </w:t>
+            </w:r>
+            <w:r>
+              <w:rPr>
+                <w:sz w:val="16"/>
+                <w:lang w:val="es-MX"/>
+              </w:rPr>
+              <w:t>{</w:t>
+            </w:r>
+            <w:proofErr w:type="spellStart"/>
+            <w:r>
+              <w:rPr>
+                <w:sz w:val="16"/>
+                <w:lang w:val="es-MX"/>
+              </w:rPr>
+              <w:t>nombrePaciente</w:t>
+            </w:r>
+            <w:proofErr w:type="spellEnd"/>
+            <w:r>
+              <w:rPr>
+                <w:sz w:val="16"/>
+                <w:lang w:val="es-MX"/>
+              </w:rPr>
+              <w:t xml:space="preserve"> | </w:t>
+            </w:r>
+            <w:proofErr w:type="spellStart"/>
+            <w:r>
+              <w:rPr>
+                <w:sz w:val="16"/>
+                <w:lang w:val="es-MX"/>
+              </w:rPr>
+              <w:t>upper</w:t>
+            </w:r>
+            <w:proofErr w:type="spellEnd"/>
+            <w:r>
+              <w:rPr>
+                <w:sz w:val="16"/>
+                <w:lang w:val="es-MX"/>
+              </w:rPr>
+              <w:t>}</w:t>
             </w:r>
           </w:p>
         </w:tc>
@@ -738,187 +467,6 @@
             </w:pPr>
             <w:r>
               <w:rPr>
-                <w:noProof/>
-                <w:sz w:val="12"/>
-              </w:rPr>
-              <mc:AlternateContent>
-                <mc:Choice Requires="wps">
-                  <w:drawing>
-                    <wp:anchor distT="0" distB="0" distL="114300" distR="114300" simplePos="0" relativeHeight="251638784" behindDoc="0" locked="0" layoutInCell="1" allowOverlap="1" wp14:anchorId="5EBAEADA" wp14:editId="52526C50">
-                      <wp:simplePos x="0" y="0"/>
-                      <wp:positionH relativeFrom="column">
-                        <wp:posOffset>-2301875</wp:posOffset>
-                      </wp:positionH>
-                      <wp:positionV relativeFrom="page">
-                        <wp:posOffset>2540</wp:posOffset>
-                      </wp:positionV>
-                      <wp:extent cx="2286000" cy="238125"/>
-                      <wp:effectExtent l="0" t="0" r="0" b="0"/>
-                      <wp:wrapNone/>
-                      <wp:docPr id="1534715487" name="Cuadro de texto 2"/>
-                      <wp:cNvGraphicFramePr/>
-                      <a:graphic xmlns:a="http://schemas.openxmlformats.org/drawingml/2006/main">
-                        <a:graphicData uri="http://schemas.microsoft.com/office/word/2010/wordprocessingShape">
-                          <wps:wsp>
-                            <wps:cNvSpPr txBox="1"/>
-                            <wps:spPr>
-                              <a:xfrm>
-                                <a:off x="0" y="0"/>
-                                <a:ext cx="2286000" cy="238125"/>
-                              </a:xfrm>
-                              <a:prstGeom prst="rect">
-                                <a:avLst/>
-                              </a:prstGeom>
-                              <a:noFill/>
-                              <a:ln w="6350">
-                                <a:noFill/>
-                              </a:ln>
-                            </wps:spPr>
-                            <wps:txbx>
-                              <w:txbxContent>
-                                <w:p>
-                                  <w:pPr>
-                                    <w:rPr>
-                                      <w:sz w:val="18"/>
-                                      <w:szCs w:val="18"/>
-                                    </w:rPr>
-                                  </w:pPr>
-                                  <w:r>
-                                    <w:rPr>
-                                      <w:spacing w:val="-2"/>
-                                      <w:sz w:val="18"/>
-                                    </w:rPr>
-                                    <w:t>{</w:t>
-                                  </w:r>
-                                  <w:proofErr w:type="spellStart"/>
-                                  <w:r>
-                                    <w:rPr>
-                                      <w:spacing w:val="-2"/>
-                                      <w:sz w:val="18"/>
-                                    </w:rPr>
-                                    <w:t>nombre</w:t>
-                                  </w:r>
-                                  <w:r>
-                                    <w:rPr>
-                                      <w:spacing w:val="-2"/>
-                                      <w:sz w:val="18"/>
-                                    </w:rPr>
-                                    <w:t>Paciente</w:t>
-                                  </w:r>
-                                  <w:proofErr w:type="spellEnd"/>
-                                  <w:r>
-                                    <w:rPr>
-                                      <w:spacing w:val="-2"/>
-                                      <w:sz w:val="18"/>
-                                    </w:rPr>
-                                    <w:t xml:space="preserve"> | </w:t>
-                                  </w:r>
-                                  <w:proofErr w:type="spellStart"/>
-                                  <w:r>
-                                    <w:rPr>
-                                      <w:spacing w:val="-2"/>
-                                      <w:sz w:val="18"/>
-                                    </w:rPr>
-                                    <w:t>upper</w:t>
-                                  </w:r>
-                                  <w:proofErr w:type="spellEnd"/>
-                                  <w:r>
-                                    <w:rPr>
-                                      <w:spacing w:val="-2"/>
-                                      <w:sz w:val="18"/>
-                                    </w:rPr>
-                                    <w:t>}</w:t>
-                                  </w:r>
-                                </w:p>
-                              </w:txbxContent>
-                            </wps:txbx>
-                            <wps:bodyPr rot="0" spcFirstLastPara="0" vertOverflow="overflow" horzOverflow="overflow" vert="horz" wrap="square" lIns="91440" tIns="45720" rIns="91440" bIns="45720" numCol="1" spcCol="0" rtlCol="0" fromWordArt="0" anchor="t" anchorCtr="0" forceAA="0" compatLnSpc="1">
-                              <a:prstTxWarp prst="textNoShape">
-                                <a:avLst/>
-                              </a:prstTxWarp>
-                              <a:noAutofit/>
-                            </wps:bodyPr>
-                          </wps:wsp>
-                        </a:graphicData>
-                      </a:graphic>
-                      <wp14:sizeRelH relativeFrom="margin">
-                        <wp14:pctWidth>0</wp14:pctWidth>
-                      </wp14:sizeRelH>
-                      <wp14:sizeRelV relativeFrom="margin">
-                        <wp14:pctHeight>0</wp14:pctHeight>
-                      </wp14:sizeRelV>
-                    </wp:anchor>
-                  </w:drawing>
-                </mc:Choice>
-                <mc:Fallback>
-                  <w:pict>
-                    <v:shape w14:anchorId="5EBAEADA" id="_x0000_s1028" type="#_x0000_t202" style="position:absolute;left:0;text-align:left;margin-left:-181.25pt;margin-top:.2pt;width:180pt;height:18.75pt;z-index:251638784;visibility:visible;mso-wrap-style:square;mso-width-percent:0;mso-height-percent:0;mso-wrap-distance-left:9pt;mso-wrap-distance-top:0;mso-wrap-distance-right:9pt;mso-wrap-distance-bottom:0;mso-position-horizontal:absolute;mso-position-horizontal-relative:text;mso-position-vertical:absolute;mso-position-vertical-relative:page;mso-width-percent:0;mso-height-percent:0;mso-width-relative:margin;mso-height-relative:margin;v-text-anchor:top" o:gfxdata="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" filled="f" stroked="f" strokeweight=".5pt">
-                      <v:textbox>
-                        <w:txbxContent>
-                          <w:p>
-                            <w:pPr>
-                              <w:rPr>
-                                <w:sz w:val="18"/>
-                                <w:szCs w:val="18"/>
-                              </w:rPr>
-                            </w:pPr>
-                            <w:r>
-                              <w:rPr>
-                                <w:spacing w:val="-2"/>
-                                <w:sz w:val="18"/>
-                              </w:rPr>
-                              <w:t>{</w:t>
-                            </w:r>
-                            <w:proofErr w:type="spellStart"/>
-                            <w:r>
-                              <w:rPr>
-                                <w:spacing w:val="-2"/>
-                                <w:sz w:val="18"/>
-                              </w:rPr>
-                              <w:t>nombre</w:t>
-                            </w:r>
-                            <w:r>
-                              <w:rPr>
-                                <w:spacing w:val="-2"/>
-                                <w:sz w:val="18"/>
-                              </w:rPr>
-                              <w:t>Paciente</w:t>
-                            </w:r>
-                            <w:proofErr w:type="spellEnd"/>
-                            <w:r>
-                              <w:rPr>
-                                <w:spacing w:val="-2"/>
-                                <w:sz w:val="18"/>
-                              </w:rPr>
-                              <w:t xml:space="preserve"> | </w:t>
-                            </w:r>
-                            <w:proofErr w:type="spellStart"/>
-                            <w:r>
-                              <w:rPr>
-                                <w:spacing w:val="-2"/>
-                                <w:sz w:val="18"/>
-                              </w:rPr>
-                              <w:t>upper</w:t>
-                            </w:r>
-                            <w:proofErr w:type="spellEnd"/>
-                            <w:r>
-                              <w:rPr>
-                                <w:spacing w:val="-2"/>
-                                <w:sz w:val="18"/>
-                              </w:rPr>
-                              <w:t>}</w:t>
-                            </w:r>
-                          </w:p>
-                        </w:txbxContent>
-                      </v:textbox>
-                      <w10:wrap anchory="page"/>
-                    </v:shape>
-                  </w:pict>
-                </mc:Fallback>
-              </mc:AlternateContent>
-            </w:r>
-            <w:r>
-              <w:rPr>
                 <w:sz w:val="16"/>
               </w:rPr>
               <w:t>No.</w:t>
@@ -985,6 +533,26 @@
               </w:rPr>
               <w:t xml:space="preserve"> </w:t>
             </w:r>
+            <w:r>
+              <w:rPr>
+                <w:sz w:val="18"/>
+              </w:rPr>
+              <w:t>{</w:t>
+            </w:r>
+            <w:proofErr w:type="spellStart"/>
+            <w:r>
+              <w:rPr>
+                <w:sz w:val="18"/>
+              </w:rPr>
+              <w:t>fechaIngreso</w:t>
+            </w:r>
+            <w:proofErr w:type="spellEnd"/>
+            <w:r>
+              <w:rPr>
+                <w:sz w:val="18"/>
+              </w:rPr>
+              <w:t>}</w:t>
+            </w:r>
           </w:p>
         </w:tc>
         <w:tc>
@@ -1002,140 +570,6 @@
             </w:pPr>
             <w:r>
               <w:rPr>
-                <w:noProof/>
-                <w:sz w:val="12"/>
-              </w:rPr>
-              <mc:AlternateContent>
-                <mc:Choice Requires="wps">
-                  <w:drawing>
-                    <wp:anchor distT="0" distB="0" distL="114300" distR="114300" simplePos="0" relativeHeight="251656192" behindDoc="0" locked="0" layoutInCell="1" allowOverlap="1" wp14:anchorId="54287A62" wp14:editId="77EE1C92">
-                      <wp:simplePos x="0" y="0"/>
-                      <wp:positionH relativeFrom="column">
-                        <wp:posOffset>346075</wp:posOffset>
-                      </wp:positionH>
-                      <wp:positionV relativeFrom="paragraph">
-                        <wp:posOffset>31115</wp:posOffset>
-                      </wp:positionV>
-                      <wp:extent cx="1133475" cy="209550"/>
-                      <wp:effectExtent l="0" t="0" r="0" b="0"/>
-                      <wp:wrapNone/>
-                      <wp:docPr id="1492406803" name="Cuadro de texto 2"/>
-                      <wp:cNvGraphicFramePr/>
-                      <a:graphic xmlns:a="http://schemas.openxmlformats.org/drawingml/2006/main">
-                        <a:graphicData uri="http://schemas.microsoft.com/office/word/2010/wordprocessingShape">
-                          <wps:wsp>
-                            <wps:cNvSpPr txBox="1"/>
-                            <wps:spPr>
-                              <a:xfrm>
-                                <a:off x="0" y="0"/>
-                                <a:ext cx="1133475" cy="209550"/>
-                              </a:xfrm>
-                              <a:prstGeom prst="rect">
-                                <a:avLst/>
-                              </a:prstGeom>
-                              <a:noFill/>
-                              <a:ln w="6350">
-                                <a:noFill/>
-                              </a:ln>
-                            </wps:spPr>
-                            <wps:txbx>
-                              <w:txbxContent>
-                                <w:p>
-                                  <w:pPr>
-                                    <w:rPr>
-                                      <w:sz w:val="18"/>
-                                      <w:szCs w:val="18"/>
-                                    </w:rPr>
-                                  </w:pPr>
-                                  <w:r>
-                                    <w:rPr>
-                                      <w:spacing w:val="36"/>
-                                      <w:sz w:val="16"/>
-                                    </w:rPr>
-                                    <w:t>{</w:t>
-                                  </w:r>
-                                  <w:proofErr w:type="spellStart"/>
-                                  <w:r>
-                                    <w:rPr>
-                                      <w:spacing w:val="36"/>
-                                      <w:sz w:val="16"/>
-                                    </w:rPr>
-                                    <w:t>horaIngreso</w:t>
-                                  </w:r>
-                                  <w:proofErr w:type="spellEnd"/>
-                                  <w:r>
-                                    <w:rPr>
-                                      <w:spacing w:val="36"/>
-                                      <w:sz w:val="16"/>
-                                    </w:rPr>
-                                    <w:t>}</w:t>
-                                  </w:r>
-                                </w:p>
-                              </w:txbxContent>
-                            </wps:txbx>
-                            <wps:bodyPr rot="0" spcFirstLastPara="0" vertOverflow="overflow" horzOverflow="overflow" vert="horz" wrap="square" lIns="91440" tIns="45720" rIns="91440" bIns="45720" numCol="1" spcCol="0" rtlCol="0" fromWordArt="0" anchor="t" anchorCtr="0" forceAA="0" compatLnSpc="1">
-                              <a:prstTxWarp prst="textNoShape">
-                                <a:avLst/>
-                              </a:prstTxWarp>
-                              <a:noAutofit/>
-                            </wps:bodyPr>
-                          </wps:wsp>
-                        </a:graphicData>
-                      </a:graphic>
-                      <wp14:sizeRelH relativeFrom="margin">
-                        <wp14:pctWidth>0</wp14:pctWidth>
-                      </wp14:sizeRelH>
-                      <wp14:sizeRelV relativeFrom="margin">
-                        <wp14:pctHeight>0</wp14:pctHeight>
-                      </wp14:sizeRelV>
-                    </wp:anchor>
-                  </w:drawing>
-                </mc:Choice>
-                <mc:Fallback>
-                  <w:pict>
-                    <v:shape w14:anchorId="54287A62" id="_x0000_s1029" type="#_x0000_t202" style="position:absolute;left:0;text-align:left;margin-left:27.25pt;margin-top:2.45pt;width:89.25pt;height:16.5pt;z-index:251656192;visibility:visible;mso-wrap-style:square;mso-width-percent:0;mso-height-percent:0;mso-wrap-distance-left:9pt;mso-wrap-distance-top:0;mso-wrap-distance-right:9pt;mso-wrap-distance-bottom:0;mso-position-horizontal:absolute;mso-position-horizontal-relative:text;mso-position-vertical:absolute;mso-position-vertical-relative:text;mso-width-percent:0;mso-height-percent:0;mso-width-relative:margin;mso-height-relative:margin;v-text-anchor:top" o:gfxdata="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" filled="f" stroked="f" strokeweight=".5pt">
-                      <v:textbox>
-                        <w:txbxContent>
-                          <w:p>
-                            <w:pPr>
-                              <w:rPr>
-                                <w:sz w:val="18"/>
-                                <w:szCs w:val="18"/>
-                              </w:rPr>
-                            </w:pPr>
-                            <w:r>
-                              <w:rPr>
-                                <w:spacing w:val="36"/>
-                                <w:sz w:val="16"/>
-                              </w:rPr>
-                              <w:t>{</w:t>
-                            </w:r>
-                            <w:proofErr w:type="spellStart"/>
-                            <w:r>
-                              <w:rPr>
-                                <w:spacing w:val="36"/>
-                                <w:sz w:val="16"/>
-                              </w:rPr>
-                              <w:t>horaIngreso</w:t>
-                            </w:r>
-                            <w:proofErr w:type="spellEnd"/>
-                            <w:r>
-                              <w:rPr>
-                                <w:spacing w:val="36"/>
-                                <w:sz w:val="16"/>
-                              </w:rPr>
-                              <w:t>}</w:t>
-                            </w:r>
-                          </w:p>
-                        </w:txbxContent>
-                      </v:textbox>
-                    </v:shape>
-                  </w:pict>
-                </mc:Fallback>
-              </mc:AlternateContent>
-            </w:r>
-            <w:r>
-              <w:rPr>
                 <w:sz w:val="16"/>
               </w:rPr>
               <w:t>HORA:</w:t>
@@ -1145,7 +579,23 @@
                 <w:spacing w:val="36"/>
                 <w:sz w:val="16"/>
               </w:rPr>
-              <w:t xml:space="preserve"> </w:t>
+              <w:t xml:space="preserve"> {</w:t>
+            </w:r>
+            <w:proofErr w:type="spellStart"/>
+            <w:r>
+              <w:rPr>
+                <w:spacing w:val="36"/>
+                <w:sz w:val="16"/>
+              </w:rPr>
+              <w:t>horaIngreso</w:t>
+            </w:r>
+            <w:proofErr w:type="spellEnd"/>
+            <w:r>
+              <w:rPr>
+                <w:spacing w:val="36"/>
+                <w:sz w:val="16"/>
+              </w:rPr>
+              <w:t>}</w:t>
             </w:r>
           </w:p>
         </w:tc>
@@ -1249,6 +699,29 @@
               </w:rPr>
               <w:t xml:space="preserve"> </w:t>
             </w:r>
+            <w:r>
+              <w:rPr>
+                <w:sz w:val="18"/>
+                <w:szCs w:val="18"/>
+              </w:rPr>
+              <w:t>{</w:t>
+            </w:r>
+            <w:proofErr w:type="spellStart"/>
+            <w:r>
+              <w:rPr>
+                <w:sz w:val="18"/>
+                <w:szCs w:val="18"/>
+              </w:rPr>
+              <w:t>fechaNacimiento</w:t>
+            </w:r>
+            <w:proofErr w:type="spellEnd"/>
+            <w:r>
+              <w:rPr>
+                <w:sz w:val="18"/>
+                <w:szCs w:val="18"/>
+              </w:rPr>
+              <w:t>}</w:t>
+            </w:r>
           </w:p>
         </w:tc>
         <w:tc>
@@ -1270,140 +743,6 @@
             </w:pPr>
             <w:r>
               <w:rPr>
-                <w:noProof/>
-                <w:sz w:val="12"/>
-              </w:rPr>
-              <mc:AlternateContent>
-                <mc:Choice Requires="wps">
-                  <w:drawing>
-                    <wp:anchor distT="0" distB="0" distL="114300" distR="114300" simplePos="0" relativeHeight="251666432" behindDoc="0" locked="0" layoutInCell="1" allowOverlap="1" wp14:anchorId="62A6C355" wp14:editId="2C09A5FD">
-                      <wp:simplePos x="0" y="0"/>
-                      <wp:positionH relativeFrom="column">
-                        <wp:posOffset>384175</wp:posOffset>
-                      </wp:positionH>
-                      <wp:positionV relativeFrom="paragraph">
-                        <wp:posOffset>1270</wp:posOffset>
-                      </wp:positionV>
-                      <wp:extent cx="1095375" cy="247650"/>
-                      <wp:effectExtent l="0" t="0" r="0" b="0"/>
-                      <wp:wrapNone/>
-                      <wp:docPr id="1730933643" name="Cuadro de texto 2"/>
-                      <wp:cNvGraphicFramePr/>
-                      <a:graphic xmlns:a="http://schemas.openxmlformats.org/drawingml/2006/main">
-                        <a:graphicData uri="http://schemas.microsoft.com/office/word/2010/wordprocessingShape">
-                          <wps:wsp>
-                            <wps:cNvSpPr txBox="1"/>
-                            <wps:spPr>
-                              <a:xfrm>
-                                <a:off x="0" y="0"/>
-                                <a:ext cx="1095375" cy="247650"/>
-                              </a:xfrm>
-                              <a:prstGeom prst="rect">
-                                <a:avLst/>
-                              </a:prstGeom>
-                              <a:noFill/>
-                              <a:ln w="6350">
-                                <a:noFill/>
-                              </a:ln>
-                            </wps:spPr>
-                            <wps:txbx>
-                              <w:txbxContent>
-                                <w:p>
-                                  <w:pPr>
-                                    <w:rPr>
-                                      <w:sz w:val="18"/>
-                                      <w:szCs w:val="18"/>
-                                    </w:rPr>
-                                  </w:pPr>
-                                  <w:r>
-                                    <w:rPr>
-                                      <w:spacing w:val="-2"/>
-                                      <w:sz w:val="18"/>
-                                    </w:rPr>
-                                    <w:t xml:space="preserve">{genero | </w:t>
-                                  </w:r>
-                                  <w:proofErr w:type="spellStart"/>
-                                  <w:r>
-                                    <w:rPr>
-                                      <w:spacing w:val="-2"/>
-                                      <w:sz w:val="18"/>
-                                    </w:rPr>
-                                    <w:t>upper</w:t>
-                                  </w:r>
-                                  <w:proofErr w:type="spellEnd"/>
-                                  <w:r>
-                                    <w:rPr>
-                                      <w:spacing w:val="-2"/>
-                                      <w:sz w:val="18"/>
-                                    </w:rPr>
-                                    <w:t>}</w:t>
-                                  </w:r>
-                                </w:p>
-                              </w:txbxContent>
-                            </wps:txbx>
-                            <wps:bodyPr rot="0" spcFirstLastPara="0" vertOverflow="overflow" horzOverflow="overflow" vert="horz" wrap="square" lIns="91440" tIns="45720" rIns="91440" bIns="45720" numCol="1" spcCol="0" rtlCol="0" fromWordArt="0" anchor="t" anchorCtr="0" forceAA="0" compatLnSpc="1">
-                              <a:prstTxWarp prst="textNoShape">
-                                <a:avLst/>
-                              </a:prstTxWarp>
-                              <a:noAutofit/>
-                            </wps:bodyPr>
-                          </wps:wsp>
-                        </a:graphicData>
-                      </a:graphic>
-                      <wp14:sizeRelH relativeFrom="margin">
-                        <wp14:pctWidth>0</wp14:pctWidth>
-                      </wp14:sizeRelH>
-                      <wp14:sizeRelV relativeFrom="margin">
-                        <wp14:pctHeight>0</wp14:pctHeight>
-                      </wp14:sizeRelV>
-                    </wp:anchor>
-                  </w:drawing>
-                </mc:Choice>
-                <mc:Fallback>
-                  <w:pict>
-                    <v:shape w14:anchorId="62A6C355" id="_x0000_s1030" type="#_x0000_t202" style="position:absolute;left:0;text-align:left;margin-left:30.25pt;margin-top:.1pt;width:86.25pt;height:19.5pt;z-index:251666432;visibility:visible;mso-wrap-style:square;mso-width-percent:0;mso-height-percent:0;mso-wrap-distance-left:9pt;mso-wrap-distance-top:0;mso-wrap-distance-right:9pt;mso-wrap-distance-bottom:0;mso-position-horizontal:absolute;mso-position-horizontal-relative:text;mso-position-vertical:absolute;mso-position-vertical-relative:text;mso-width-percent:0;mso-height-percent:0;mso-width-relative:margin;mso-height-relative:margin;v-text-anchor:top" o:gfxdata="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" filled="f" stroked="f" strokeweight=".5pt">
-                      <v:textbox>
-                        <w:txbxContent>
-                          <w:p>
-                            <w:pPr>
-                              <w:rPr>
-                                <w:sz w:val="18"/>
-                                <w:szCs w:val="18"/>
-                              </w:rPr>
-                            </w:pPr>
-                            <w:r>
-                              <w:rPr>
-                                <w:spacing w:val="-2"/>
-                                <w:sz w:val="18"/>
-                              </w:rPr>
-                              <w:t xml:space="preserve">{genero | </w:t>
-                            </w:r>
-                            <w:proofErr w:type="spellStart"/>
-                            <w:r>
-                              <w:rPr>
-                                <w:spacing w:val="-2"/>
-                                <w:sz w:val="18"/>
-                              </w:rPr>
-                              <w:t>upper</w:t>
-                            </w:r>
-                            <w:proofErr w:type="spellEnd"/>
-                            <w:r>
-                              <w:rPr>
-                                <w:spacing w:val="-2"/>
-                                <w:sz w:val="18"/>
-                              </w:rPr>
-                              <w:t>}</w:t>
-                            </w:r>
-                          </w:p>
-                        </w:txbxContent>
-                      </v:textbox>
-                    </v:shape>
-                  </w:pict>
-                </mc:Fallback>
-              </mc:AlternateContent>
-            </w:r>
-            <w:r>
-              <w:rPr>
                 <w:sz w:val="16"/>
               </w:rPr>
               <w:t>SEXO:</w:t>
@@ -1414,6 +753,29 @@
                 <w:sz w:val="16"/>
               </w:rPr>
               <w:tab/>
+            </w:r>
+            <w:r>
+              <w:rPr>
+                <w:sz w:val="18"/>
+                <w:szCs w:val="18"/>
+              </w:rPr>
+              <w:t xml:space="preserve">{genero | </w:t>
+            </w:r>
+            <w:proofErr w:type="spellStart"/>
+            <w:r>
+              <w:rPr>
+                <w:sz w:val="18"/>
+                <w:szCs w:val="18"/>
+              </w:rPr>
+              <w:t>upper</w:t>
+            </w:r>
+            <w:proofErr w:type="spellEnd"/>
+            <w:r>
+              <w:rPr>
+                <w:sz w:val="18"/>
+                <w:szCs w:val="18"/>
+              </w:rPr>
+              <w:t>}</w:t>
             </w:r>
           </w:p>
         </w:tc>
@@ -1436,200 +798,6 @@
             </w:pPr>
             <w:r>
               <w:rPr>
-                <w:noProof/>
-                <w:sz w:val="12"/>
-              </w:rPr>
-              <mc:AlternateContent>
-                <mc:Choice Requires="wps">
-                  <w:drawing>
-                    <wp:anchor distT="0" distB="0" distL="114300" distR="114300" simplePos="0" relativeHeight="251671552" behindDoc="0" locked="0" layoutInCell="1" allowOverlap="1" wp14:anchorId="00FC862A" wp14:editId="1F9B6050">
-                      <wp:simplePos x="0" y="0"/>
-                      <wp:positionH relativeFrom="column">
-                        <wp:posOffset>549275</wp:posOffset>
-                      </wp:positionH>
-                      <wp:positionV relativeFrom="paragraph">
-                        <wp:posOffset>1270</wp:posOffset>
-                      </wp:positionV>
-                      <wp:extent cx="1200150" cy="228600"/>
-                      <wp:effectExtent l="0" t="0" r="0" b="0"/>
-                      <wp:wrapNone/>
-                      <wp:docPr id="331367470" name="Cuadro de texto 2"/>
-                      <wp:cNvGraphicFramePr/>
-                      <a:graphic xmlns:a="http://schemas.openxmlformats.org/drawingml/2006/main">
-                        <a:graphicData uri="http://schemas.microsoft.com/office/word/2010/wordprocessingShape">
-                          <wps:wsp>
-                            <wps:cNvSpPr txBox="1"/>
-                            <wps:spPr>
-                              <a:xfrm>
-                                <a:off x="0" y="0"/>
-                                <a:ext cx="1200150" cy="228600"/>
-                              </a:xfrm>
-                              <a:prstGeom prst="rect">
-                                <a:avLst/>
-                              </a:prstGeom>
-                              <a:noFill/>
-                              <a:ln w="6350">
-                                <a:noFill/>
-                              </a:ln>
-                            </wps:spPr>
-                            <wps:txbx>
-                              <w:txbxContent>
-                                <w:p>
-                                  <w:pPr>
-                                    <w:rPr>
-                                      <w:sz w:val="18"/>
-                                      <w:szCs w:val="18"/>
-                                    </w:rPr>
-                                  </w:pPr>
-                                  <w:r>
-                                    <w:rPr>
-                                      <w:spacing w:val="-2"/>
-                                      <w:sz w:val="18"/>
-                                    </w:rPr>
-                                    <w:t>{</w:t>
-                                  </w:r>
-                                  <w:proofErr w:type="spellStart"/>
-                                  <w:r>
-                                    <w:rPr>
-                                      <w:spacing w:val="-2"/>
-                                      <w:sz w:val="18"/>
-                                    </w:rPr>
-                                    <w:t>e</w:t>
-                                  </w:r>
-                                  <w:r>
-                                    <w:rPr>
-                                      <w:spacing w:val="-2"/>
-                                      <w:sz w:val="18"/>
-                                    </w:rPr>
-                                    <w:t>do</w:t>
-                                  </w:r>
-                                  <w:r>
-                                    <w:rPr>
-                                      <w:spacing w:val="-2"/>
-                                      <w:sz w:val="18"/>
-                                    </w:rPr>
-                                    <w:t>Civil</w:t>
-                                  </w:r>
-                                  <w:proofErr w:type="spellEnd"/>
-                                  <w:r>
-                                    <w:rPr>
-                                      <w:spacing w:val="-2"/>
-                                      <w:sz w:val="18"/>
-                                    </w:rPr>
-                                    <w:t xml:space="preserve"> | </w:t>
-                                  </w:r>
-                                  <w:proofErr w:type="spellStart"/>
-                                  <w:r>
-                                    <w:rPr>
-                                      <w:spacing w:val="-2"/>
-                                      <w:sz w:val="18"/>
-                                    </w:rPr>
-                                    <w:t>upper</w:t>
-                                  </w:r>
-                                  <w:proofErr w:type="spellEnd"/>
-                                  <w:r>
-                                    <w:rPr>
-                                      <w:spacing w:val="-2"/>
-                                      <w:sz w:val="18"/>
-                                    </w:rPr>
-                                    <w:t>}</w:t>
-                                  </w:r>
-                                </w:p>
-                              </w:txbxContent>
-                            </wps:txbx>
-                            <wps:bodyPr rot="0" spcFirstLastPara="0" vertOverflow="overflow" horzOverflow="overflow" vert="horz" wrap="square" lIns="91440" tIns="45720" rIns="91440" bIns="45720" numCol="1" spcCol="0" rtlCol="0" fromWordArt="0" anchor="t" anchorCtr="0" forceAA="0" compatLnSpc="1">
-                              <a:prstTxWarp prst="textNoShape">
-                                <a:avLst/>
-                              </a:prstTxWarp>
-                              <a:noAutofit/>
-                            </wps:bodyPr>
-                          </wps:wsp>
-                        </a:graphicData>
-                      </a:graphic>
-                      <wp14:sizeRelH relativeFrom="margin">
-                        <wp14:pctWidth>0</wp14:pctWidth>
-                      </wp14:sizeRelH>
-                      <wp14:sizeRelV relativeFrom="margin">
-                        <wp14:pctHeight>0</wp14:pctHeight>
-                      </wp14:sizeRelV>
-                    </wp:anchor>
-                  </w:drawing>
-                </mc:Choice>
-                <mc:Fallback>
-                  <w:pict>
-                    <v:shape w14:anchorId="00FC862A" id="_x0000_s1031" type="#_x0000_t202" style="position:absolute;left:0;text-align:left;margin-left:43.25pt;margin-top:.1pt;width:94.5pt;height:18pt;z-index:251671552;visibility:visible;mso-wrap-style:square;mso-width-percent:0;mso-height-percent:0;mso-wrap-distance-left:9pt;mso-wrap-distance-top:0;mso-wrap-distance-right:9pt;mso-wrap-distance-bottom:0;mso-position-horizontal:absolute;mso-position-horizontal-relative:text;mso-position-vertical:absolute;mso-position-vertical-relative:text;mso-width-percent:0;mso-height-percent:0;mso-width-relative:margin;mso-height-relative:margin;v-text-anchor:top" o:gfxdata="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" filled="f" stroked="f" strokeweight=".5pt">
-                      <v:textbox>
-                        <w:txbxContent>
-                          <w:p>
-                            <w:pPr>
-                              <w:rPr>
-                                <w:sz w:val="18"/>
-                                <w:szCs w:val="18"/>
-                              </w:rPr>
-                            </w:pPr>
-                            <w:r>
-                              <w:rPr>
-                                <w:spacing w:val="-2"/>
-                                <w:sz w:val="18"/>
-                              </w:rPr>
-                              <w:t>{</w:t>
-                            </w:r>
-                            <w:proofErr w:type="spellStart"/>
-                            <w:r>
-                              <w:rPr>
-                                <w:spacing w:val="-2"/>
-                                <w:sz w:val="18"/>
-                              </w:rPr>
-                              <w:t>e</w:t>
-                            </w:r>
-                            <w:r>
-                              <w:rPr>
-                                <w:spacing w:val="-2"/>
-                                <w:sz w:val="18"/>
-                              </w:rPr>
-                              <w:t>do</w:t>
-                            </w:r>
-                            <w:r>
-                              <w:rPr>
-                                <w:spacing w:val="-2"/>
-                                <w:sz w:val="18"/>
-                              </w:rPr>
-                              <w:t>Civil</w:t>
-                            </w:r>
-                            <w:proofErr w:type="spellEnd"/>
-                            <w:r>
-                              <w:rPr>
-                                <w:spacing w:val="-2"/>
-                                <w:sz w:val="18"/>
-                              </w:rPr>
-                              <w:t xml:space="preserve"> | </w:t>
-                            </w:r>
-                            <w:proofErr w:type="spellStart"/>
-                            <w:r>
-                              <w:rPr>
-                                <w:spacing w:val="-2"/>
-                                <w:sz w:val="18"/>
-                              </w:rPr>
-                              <w:t>upper</w:t>
-                            </w:r>
-                            <w:proofErr w:type="spellEnd"/>
-                            <w:r>
-                              <w:rPr>
-                                <w:spacing w:val="-2"/>
-                                <w:sz w:val="18"/>
-                              </w:rPr>
-                              <w:t>}</w:t>
-                            </w:r>
-                          </w:p>
-                        </w:txbxContent>
-                      </v:textbox>
-                    </v:shape>
-                  </w:pict>
-                </mc:Fallback>
-              </mc:AlternateContent>
-            </w:r>
-            <w:r>
-              <w:rPr>
                 <w:sz w:val="16"/>
               </w:rPr>
               <w:t>EDO</w:t>
@@ -1653,6 +821,45 @@
                 <w:sz w:val="16"/>
               </w:rPr>
               <w:tab/>
+            </w:r>
+            <w:r>
+              <w:rPr>
+                <w:sz w:val="18"/>
+                <w:szCs w:val="18"/>
+              </w:rPr>
+              <w:t>{</w:t>
+            </w:r>
+            <w:proofErr w:type="spellStart"/>
+            <w:r>
+              <w:rPr>
+                <w:sz w:val="18"/>
+                <w:szCs w:val="18"/>
+              </w:rPr>
+              <w:t>edoCivil</w:t>
+            </w:r>
+            <w:proofErr w:type="spellEnd"/>
+            <w:r>
+              <w:rPr>
+                <w:sz w:val="18"/>
+                <w:szCs w:val="18"/>
+              </w:rPr>
+              <w:t xml:space="preserve"> | </w:t>
+            </w:r>
+            <w:proofErr w:type="spellStart"/>
+            <w:r>
+              <w:rPr>
+                <w:sz w:val="18"/>
+                <w:szCs w:val="18"/>
+              </w:rPr>
+              <w:t>upper</w:t>
+            </w:r>
+            <w:proofErr w:type="spellEnd"/>
+            <w:r>
+              <w:rPr>
+                <w:sz w:val="18"/>
+                <w:szCs w:val="18"/>
+              </w:rPr>
+              <w:t>}</w:t>
             </w:r>
           </w:p>
         </w:tc>
@@ -1677,422 +884,96 @@
             </w:pPr>
             <w:r>
               <w:rPr>
-                <w:noProof/>
-                <w:sz w:val="12"/>
-              </w:rPr>
-              <mc:AlternateContent>
-                <mc:Choice Requires="wps">
-                  <w:drawing>
-                    <wp:anchor distT="0" distB="0" distL="114300" distR="114300" simplePos="0" relativeHeight="251681792" behindDoc="0" locked="0" layoutInCell="1" allowOverlap="1" wp14:anchorId="211AAEC0" wp14:editId="61633819">
-                      <wp:simplePos x="0" y="0"/>
-                      <wp:positionH relativeFrom="column">
-                        <wp:posOffset>577850</wp:posOffset>
-                      </wp:positionH>
-                      <wp:positionV relativeFrom="paragraph">
-                        <wp:posOffset>277495</wp:posOffset>
-                      </wp:positionV>
-                      <wp:extent cx="1190625" cy="323850"/>
-                      <wp:effectExtent l="0" t="0" r="0" b="0"/>
-                      <wp:wrapNone/>
-                      <wp:docPr id="1853361914" name="Cuadro de texto 2"/>
-                      <wp:cNvGraphicFramePr/>
-                      <a:graphic xmlns:a="http://schemas.openxmlformats.org/drawingml/2006/main">
-                        <a:graphicData uri="http://schemas.microsoft.com/office/word/2010/wordprocessingShape">
-                          <wps:wsp>
-                            <wps:cNvSpPr txBox="1"/>
-                            <wps:spPr>
-                              <a:xfrm>
-                                <a:off x="0" y="0"/>
-                                <a:ext cx="1190625" cy="323850"/>
-                              </a:xfrm>
-                              <a:prstGeom prst="rect">
-                                <a:avLst/>
-                              </a:prstGeom>
-                              <a:noFill/>
-                              <a:ln w="6350">
-                                <a:noFill/>
-                              </a:ln>
-                            </wps:spPr>
-                            <wps:txbx>
-                              <w:txbxContent>
-                                <w:p>
-                                  <w:pPr>
-                                    <w:spacing w:before="93"/>
-                                    <w:rPr>
-                                      <w:sz w:val="18"/>
-                                    </w:rPr>
-                                  </w:pPr>
-                                  <w:r>
-                                    <w:rPr>
-                                      <w:spacing w:val="-2"/>
-                                      <w:sz w:val="18"/>
-                                    </w:rPr>
-                                    <w:t>{</w:t>
-                                  </w:r>
-                                  <w:proofErr w:type="spellStart"/>
-                                  <w:r>
-                                    <w:rPr>
-                                      <w:spacing w:val="-2"/>
-                                      <w:sz w:val="18"/>
-                                    </w:rPr>
-                                    <w:t>telefono</w:t>
-                                  </w:r>
-                                  <w:proofErr w:type="spellEnd"/>
-                                  <w:r>
-                                    <w:rPr>
-                                      <w:spacing w:val="-2"/>
-                                      <w:sz w:val="18"/>
-                                    </w:rPr>
-                                    <w:t>}</w:t>
-                                  </w:r>
-                                </w:p>
-                                <w:p>
-                                  <w:pPr>
-                                    <w:rPr>
-                                      <w:sz w:val="18"/>
-                                      <w:szCs w:val="18"/>
-                                    </w:rPr>
-                                  </w:pPr>
-                                </w:p>
-                              </w:txbxContent>
-                            </wps:txbx>
-                            <wps:bodyPr rot="0" spcFirstLastPara="0" vertOverflow="overflow" horzOverflow="overflow" vert="horz" wrap="square" lIns="91440" tIns="45720" rIns="91440" bIns="45720" numCol="1" spcCol="0" rtlCol="0" fromWordArt="0" anchor="t" anchorCtr="0" forceAA="0" compatLnSpc="1">
-                              <a:prstTxWarp prst="textNoShape">
-                                <a:avLst/>
-                              </a:prstTxWarp>
-                              <a:noAutofit/>
-                            </wps:bodyPr>
-                          </wps:wsp>
-                        </a:graphicData>
-                      </a:graphic>
-                      <wp14:sizeRelH relativeFrom="margin">
-                        <wp14:pctWidth>0</wp14:pctWidth>
-                      </wp14:sizeRelH>
-                      <wp14:sizeRelV relativeFrom="margin">
-                        <wp14:pctHeight>0</wp14:pctHeight>
-                      </wp14:sizeRelV>
-                    </wp:anchor>
-                  </w:drawing>
-                </mc:Choice>
-                <mc:Fallback>
-                  <w:pict>
-                    <v:shape w14:anchorId="211AAEC0" id="_x0000_s1032" type="#_x0000_t202" style="position:absolute;left:0;text-align:left;margin-left:45.5pt;margin-top:21.85pt;width:93.75pt;height:25.5pt;z-index:251681792;visibility:visible;mso-wrap-style:square;mso-width-percent:0;mso-height-percent:0;mso-wrap-distance-left:9pt;mso-wrap-distance-top:0;mso-wrap-distance-right:9pt;mso-wrap-distance-bottom:0;mso-position-horizontal:absolute;mso-position-horizontal-relative:text;mso-position-vertical:absolute;mso-position-vertical-relative:text;mso-width-percent:0;mso-height-percent:0;mso-width-relative:margin;mso-height-relative:margin;v-text-anchor:top" o:gfxdata="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" filled="f" stroked="f" strokeweight=".5pt">
-                      <v:textbox>
-                        <w:txbxContent>
-                          <w:p>
-                            <w:pPr>
-                              <w:spacing w:before="93"/>
-                              <w:rPr>
-                                <w:sz w:val="18"/>
-                              </w:rPr>
-                            </w:pPr>
-                            <w:r>
-                              <w:rPr>
-                                <w:spacing w:val="-2"/>
-                                <w:sz w:val="18"/>
-                              </w:rPr>
-                              <w:t>{</w:t>
-                            </w:r>
-                            <w:proofErr w:type="spellStart"/>
-                            <w:r>
-                              <w:rPr>
-                                <w:spacing w:val="-2"/>
-                                <w:sz w:val="18"/>
-                              </w:rPr>
-                              <w:t>telefono</w:t>
-                            </w:r>
-                            <w:proofErr w:type="spellEnd"/>
-                            <w:r>
-                              <w:rPr>
-                                <w:spacing w:val="-2"/>
-                                <w:sz w:val="18"/>
-                              </w:rPr>
-                              <w:t>}</w:t>
-                            </w:r>
-                          </w:p>
-                          <w:p>
-                            <w:pPr>
-                              <w:rPr>
-                                <w:sz w:val="18"/>
-                                <w:szCs w:val="18"/>
-                              </w:rPr>
-                            </w:pPr>
-                          </w:p>
-                        </w:txbxContent>
-                      </v:textbox>
-                    </v:shape>
-                  </w:pict>
-                </mc:Fallback>
-              </mc:AlternateContent>
-            </w:r>
-            <w:r>
-              <w:rPr>
-                <w:noProof/>
-                <w:sz w:val="12"/>
-              </w:rPr>
-              <mc:AlternateContent>
-                <mc:Choice Requires="wps">
-                  <w:drawing>
-                    <wp:anchor distT="0" distB="0" distL="114300" distR="114300" simplePos="0" relativeHeight="251676672" behindDoc="0" locked="0" layoutInCell="1" allowOverlap="1" wp14:anchorId="1F87159C" wp14:editId="39002127">
-                      <wp:simplePos x="0" y="0"/>
-                      <wp:positionH relativeFrom="column">
-                        <wp:posOffset>625475</wp:posOffset>
-                      </wp:positionH>
-                      <wp:positionV relativeFrom="page">
-                        <wp:posOffset>12065</wp:posOffset>
-                      </wp:positionV>
-                      <wp:extent cx="4133850" cy="247650"/>
-                      <wp:effectExtent l="0" t="0" r="0" b="0"/>
-                      <wp:wrapNone/>
-                      <wp:docPr id="1552178998" name="Cuadro de texto 2"/>
-                      <wp:cNvGraphicFramePr/>
-                      <a:graphic xmlns:a="http://schemas.openxmlformats.org/drawingml/2006/main">
-                        <a:graphicData uri="http://schemas.microsoft.com/office/word/2010/wordprocessingShape">
-                          <wps:wsp>
-                            <wps:cNvSpPr txBox="1"/>
-                            <wps:spPr>
-                              <a:xfrm>
-                                <a:off x="0" y="0"/>
-                                <a:ext cx="4133850" cy="247650"/>
-                              </a:xfrm>
-                              <a:prstGeom prst="rect">
-                                <a:avLst/>
-                              </a:prstGeom>
-                              <a:noFill/>
-                              <a:ln w="6350">
-                                <a:noFill/>
-                              </a:ln>
-                            </wps:spPr>
-                            <wps:txbx>
-                              <w:txbxContent>
-                                <w:p>
-                                  <w:pPr>
-                                    <w:rPr>
-                                      <w:sz w:val="18"/>
-                                      <w:szCs w:val="18"/>
-                                    </w:rPr>
-                                  </w:pPr>
-                                  <w:r>
-                                    <w:rPr>
-                                      <w:sz w:val="18"/>
-                                      <w:szCs w:val="18"/>
-                                    </w:rPr>
-                                    <w:t>{</w:t>
-                                  </w:r>
-                                  <w:proofErr w:type="spellStart"/>
-                                  <w:r>
-                                    <w:rPr>
-                                      <w:sz w:val="18"/>
-                                      <w:szCs w:val="18"/>
-                                    </w:rPr>
-                                    <w:t>direccion</w:t>
-                                  </w:r>
-                                  <w:proofErr w:type="spellEnd"/>
-                                  <w:r>
-                                    <w:rPr>
-                                      <w:sz w:val="18"/>
-                                      <w:szCs w:val="18"/>
-                                    </w:rPr>
-                                    <w:t xml:space="preserve"> | </w:t>
-                                  </w:r>
-                                  <w:proofErr w:type="spellStart"/>
-                                  <w:r>
-                                    <w:rPr>
-                                      <w:sz w:val="18"/>
-                                      <w:szCs w:val="18"/>
-                                    </w:rPr>
-                                    <w:t>upper</w:t>
-                                  </w:r>
-                                  <w:proofErr w:type="spellEnd"/>
-                                  <w:r>
-                                    <w:rPr>
-                                      <w:sz w:val="18"/>
-                                      <w:szCs w:val="18"/>
-                                    </w:rPr>
-                                    <w:t xml:space="preserve">} </w:t>
-                                  </w:r>
-                                  <w:proofErr w:type="gramStart"/>
-                                  <w:r>
-                                    <w:rPr>
-                                      <w:sz w:val="18"/>
-                                      <w:szCs w:val="18"/>
-                                    </w:rPr>
-                                    <w:t>{ colonia</w:t>
-                                  </w:r>
-                                  <w:proofErr w:type="gramEnd"/>
-                                  <w:r>
-                                    <w:rPr>
-                                      <w:sz w:val="18"/>
-                                      <w:szCs w:val="18"/>
-                                    </w:rPr>
-                                    <w:t xml:space="preserve"> | </w:t>
-                                  </w:r>
-                                  <w:proofErr w:type="spellStart"/>
-                                  <w:r>
-                                    <w:rPr>
-                                      <w:sz w:val="18"/>
-                                      <w:szCs w:val="18"/>
-                                    </w:rPr>
-                                    <w:t>upper</w:t>
-                                  </w:r>
-                                  <w:proofErr w:type="spellEnd"/>
-                                  <w:r>
-                                    <w:rPr>
-                                      <w:sz w:val="18"/>
-                                      <w:szCs w:val="18"/>
-                                    </w:rPr>
-                                    <w:t>} {</w:t>
-                                  </w:r>
-                                  <w:proofErr w:type="spellStart"/>
-                                  <w:r>
-                                    <w:rPr>
-                                      <w:sz w:val="18"/>
-                                      <w:szCs w:val="18"/>
-                                    </w:rPr>
-                                    <w:t>codigoPostal</w:t>
-                                  </w:r>
-                                  <w:proofErr w:type="spellEnd"/>
-                                  <w:r>
-                                    <w:rPr>
-                                      <w:sz w:val="18"/>
-                                      <w:szCs w:val="18"/>
-                                    </w:rPr>
-                                    <w:t>}</w:t>
-                                  </w:r>
-                                </w:p>
-                              </w:txbxContent>
-                            </wps:txbx>
-                            <wps:bodyPr rot="0" spcFirstLastPara="0" vertOverflow="overflow" horzOverflow="overflow" vert="horz" wrap="square" lIns="91440" tIns="45720" rIns="91440" bIns="45720" numCol="1" spcCol="0" rtlCol="0" fromWordArt="0" anchor="t" anchorCtr="0" forceAA="0" compatLnSpc="1">
-                              <a:prstTxWarp prst="textNoShape">
-                                <a:avLst/>
-                              </a:prstTxWarp>
-                              <a:noAutofit/>
-                            </wps:bodyPr>
-                          </wps:wsp>
-                        </a:graphicData>
-                      </a:graphic>
-                      <wp14:sizeRelH relativeFrom="margin">
-                        <wp14:pctWidth>0</wp14:pctWidth>
-                      </wp14:sizeRelH>
-                      <wp14:sizeRelV relativeFrom="margin">
-                        <wp14:pctHeight>0</wp14:pctHeight>
-                      </wp14:sizeRelV>
-                    </wp:anchor>
-                  </w:drawing>
-                </mc:Choice>
-                <mc:Fallback>
-                  <w:pict>
-                    <v:shape w14:anchorId="1F87159C" id="_x0000_s1033" type="#_x0000_t202" style="position:absolute;left:0;text-align:left;margin-left:49.25pt;margin-top:.95pt;width:325.5pt;height:19.5pt;z-index:251676672;visibility:visible;mso-wrap-style:square;mso-width-percent:0;mso-height-percent:0;mso-wrap-distance-left:9pt;mso-wrap-distance-top:0;mso-wrap-distance-right:9pt;mso-wrap-distance-bottom:0;mso-position-horizontal:absolute;mso-position-horizontal-relative:text;mso-position-vertical:absolute;mso-position-vertical-relative:page;mso-width-percent:0;mso-height-percent:0;mso-width-relative:margin;mso-height-relative:margin;v-text-anchor:top" o:gfxdata="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" filled="f" stroked="f" strokeweight=".5pt">
-                      <v:textbox>
-                        <w:txbxContent>
-                          <w:p>
-                            <w:pPr>
-                              <w:rPr>
-                                <w:sz w:val="18"/>
-                                <w:szCs w:val="18"/>
-                              </w:rPr>
-                            </w:pPr>
-                            <w:r>
-                              <w:rPr>
-                                <w:sz w:val="18"/>
-                                <w:szCs w:val="18"/>
-                              </w:rPr>
-                              <w:t>{</w:t>
-                            </w:r>
-                            <w:proofErr w:type="spellStart"/>
-                            <w:r>
-                              <w:rPr>
-                                <w:sz w:val="18"/>
-                                <w:szCs w:val="18"/>
-                              </w:rPr>
-                              <w:t>direccion</w:t>
-                            </w:r>
-                            <w:proofErr w:type="spellEnd"/>
-                            <w:r>
-                              <w:rPr>
-                                <w:sz w:val="18"/>
-                                <w:szCs w:val="18"/>
-                              </w:rPr>
-                              <w:t xml:space="preserve"> | </w:t>
-                            </w:r>
-                            <w:proofErr w:type="spellStart"/>
-                            <w:r>
-                              <w:rPr>
-                                <w:sz w:val="18"/>
-                                <w:szCs w:val="18"/>
-                              </w:rPr>
-                              <w:t>upper</w:t>
-                            </w:r>
-                            <w:proofErr w:type="spellEnd"/>
-                            <w:r>
-                              <w:rPr>
-                                <w:sz w:val="18"/>
-                                <w:szCs w:val="18"/>
-                              </w:rPr>
-                              <w:t xml:space="preserve">} </w:t>
-                            </w:r>
-                            <w:proofErr w:type="gramStart"/>
-                            <w:r>
-                              <w:rPr>
-                                <w:sz w:val="18"/>
-                                <w:szCs w:val="18"/>
-                              </w:rPr>
-                              <w:t>{ colonia</w:t>
-                            </w:r>
-                            <w:proofErr w:type="gramEnd"/>
-                            <w:r>
-                              <w:rPr>
-                                <w:sz w:val="18"/>
-                                <w:szCs w:val="18"/>
-                              </w:rPr>
-                              <w:t xml:space="preserve"> | </w:t>
-                            </w:r>
-                            <w:proofErr w:type="spellStart"/>
-                            <w:r>
-                              <w:rPr>
-                                <w:sz w:val="18"/>
-                                <w:szCs w:val="18"/>
-                              </w:rPr>
-                              <w:t>upper</w:t>
-                            </w:r>
-                            <w:proofErr w:type="spellEnd"/>
-                            <w:r>
-                              <w:rPr>
-                                <w:sz w:val="18"/>
-                                <w:szCs w:val="18"/>
-                              </w:rPr>
-                              <w:t>} {</w:t>
-                            </w:r>
-                            <w:proofErr w:type="spellStart"/>
-                            <w:r>
-                              <w:rPr>
-                                <w:sz w:val="18"/>
-                                <w:szCs w:val="18"/>
-                              </w:rPr>
-                              <w:t>codigoPostal</w:t>
-                            </w:r>
-                            <w:proofErr w:type="spellEnd"/>
-                            <w:r>
-                              <w:rPr>
-                                <w:sz w:val="18"/>
-                                <w:szCs w:val="18"/>
-                              </w:rPr>
-                              <w:t>}</w:t>
-                            </w:r>
-                          </w:p>
-                        </w:txbxContent>
-                      </v:textbox>
-                      <w10:wrap anchory="page"/>
-                    </v:shape>
-                  </w:pict>
-                </mc:Fallback>
-              </mc:AlternateContent>
-            </w:r>
-            <w:r>
-              <w:rPr>
                 <w:sz w:val="16"/>
               </w:rPr>
               <w:t xml:space="preserve">DOMICILIO: </w:t>
+            </w:r>
+            <w:r>
+              <w:rPr>
+                <w:sz w:val="18"/>
+                <w:szCs w:val="18"/>
+              </w:rPr>
+              <w:t>{</w:t>
+            </w:r>
+            <w:proofErr w:type="spellStart"/>
+            <w:r>
+              <w:rPr>
+                <w:sz w:val="18"/>
+                <w:szCs w:val="18"/>
+              </w:rPr>
+              <w:t>direccion</w:t>
+            </w:r>
+            <w:proofErr w:type="spellEnd"/>
+            <w:r>
+              <w:rPr>
+                <w:sz w:val="18"/>
+                <w:szCs w:val="18"/>
+              </w:rPr>
+              <w:t xml:space="preserve"> | </w:t>
+            </w:r>
+            <w:proofErr w:type="spellStart"/>
+            <w:r>
+              <w:rPr>
+                <w:sz w:val="18"/>
+                <w:szCs w:val="18"/>
+              </w:rPr>
+              <w:t>upper</w:t>
+            </w:r>
+            <w:proofErr w:type="spellEnd"/>
+            <w:r>
+              <w:rPr>
+                <w:sz w:val="18"/>
+                <w:szCs w:val="18"/>
+              </w:rPr>
+              <w:t xml:space="preserve">} </w:t>
+            </w:r>
+            <w:proofErr w:type="gramStart"/>
+            <w:r>
+              <w:rPr>
+                <w:sz w:val="18"/>
+                <w:szCs w:val="18"/>
+              </w:rPr>
+              <w:t>{ colonia</w:t>
+            </w:r>
+            <w:proofErr w:type="gramEnd"/>
+            <w:r>
+              <w:rPr>
+                <w:sz w:val="18"/>
+                <w:szCs w:val="18"/>
+              </w:rPr>
+              <w:t xml:space="preserve"> | </w:t>
+            </w:r>
+            <w:proofErr w:type="spellStart"/>
+            <w:r>
+              <w:rPr>
+                <w:sz w:val="18"/>
+                <w:szCs w:val="18"/>
+              </w:rPr>
+              <w:t>upper</w:t>
+            </w:r>
+            <w:proofErr w:type="spellEnd"/>
+            <w:r>
+              <w:rPr>
+                <w:sz w:val="18"/>
+                <w:szCs w:val="18"/>
+              </w:rPr>
+              <w:t>} {</w:t>
+            </w:r>
+            <w:proofErr w:type="spellStart"/>
+            <w:r>
+              <w:rPr>
+                <w:sz w:val="18"/>
+                <w:szCs w:val="18"/>
+              </w:rPr>
+              <w:t>codigoPostal</w:t>
+            </w:r>
+            <w:proofErr w:type="spellEnd"/>
+            <w:r>
+              <w:rPr>
+                <w:sz w:val="18"/>
+                <w:szCs w:val="18"/>
+              </w:rPr>
+              <w:t>}</w:t>
             </w:r>
           </w:p>
         </w:tc>
@@ -2115,149 +996,16 @@
             </w:pPr>
             <w:r>
               <w:rPr>
-                <w:noProof/>
-                <w:sz w:val="12"/>
-              </w:rPr>
-              <mc:AlternateContent>
-                <mc:Choice Requires="wps">
-                  <w:drawing>
-                    <wp:anchor distT="0" distB="0" distL="114300" distR="114300" simplePos="0" relativeHeight="251678720" behindDoc="0" locked="0" layoutInCell="1" allowOverlap="1" wp14:anchorId="543CA76D" wp14:editId="10158FB9">
-                      <wp:simplePos x="0" y="0"/>
-                      <wp:positionH relativeFrom="column">
-                        <wp:posOffset>279400</wp:posOffset>
-                      </wp:positionH>
-                      <wp:positionV relativeFrom="paragraph">
-                        <wp:posOffset>21590</wp:posOffset>
-                      </wp:positionV>
-                      <wp:extent cx="1390650" cy="238125"/>
-                      <wp:effectExtent l="0" t="0" r="0" b="0"/>
-                      <wp:wrapNone/>
-                      <wp:docPr id="2773009" name="Cuadro de texto 2"/>
-                      <wp:cNvGraphicFramePr/>
-                      <a:graphic xmlns:a="http://schemas.openxmlformats.org/drawingml/2006/main">
-                        <a:graphicData uri="http://schemas.microsoft.com/office/word/2010/wordprocessingShape">
-                          <wps:wsp>
-                            <wps:cNvSpPr txBox="1"/>
-                            <wps:spPr>
-                              <a:xfrm>
-                                <a:off x="0" y="0"/>
-                                <a:ext cx="1390650" cy="238125"/>
-                              </a:xfrm>
-                              <a:prstGeom prst="rect">
-                                <a:avLst/>
-                              </a:prstGeom>
-                              <a:noFill/>
-                              <a:ln w="6350">
-                                <a:noFill/>
-                              </a:ln>
-                            </wps:spPr>
-                            <wps:txbx>
-                              <w:txbxContent>
-                                <w:p>
-                                  <w:pPr>
-                                    <w:rPr>
-                                      <w:sz w:val="18"/>
-                                      <w:szCs w:val="18"/>
-                                    </w:rPr>
-                                  </w:pPr>
-                                  <w:r>
-                                    <w:rPr>
-                                      <w:rFonts w:ascii="Times New Roman"/>
-                                      <w:sz w:val="18"/>
-                                      <w:szCs w:val="24"/>
-                                    </w:rPr>
-                                    <w:t xml:space="preserve">{colonia | </w:t>
-                                  </w:r>
-                                  <w:proofErr w:type="spellStart"/>
-                                  <w:r>
-                                    <w:rPr>
-                                      <w:rFonts w:ascii="Times New Roman"/>
-                                      <w:sz w:val="18"/>
-                                      <w:szCs w:val="24"/>
-                                    </w:rPr>
-                                    <w:t>upper</w:t>
-                                  </w:r>
-                                  <w:proofErr w:type="spellEnd"/>
-                                  <w:r>
-                                    <w:rPr>
-                                      <w:rFonts w:ascii="Times New Roman"/>
-                                      <w:sz w:val="18"/>
-                                      <w:szCs w:val="24"/>
-                                    </w:rPr>
-                                    <w:t>}</w:t>
-                                  </w:r>
-                                </w:p>
-                              </w:txbxContent>
-                            </wps:txbx>
-                            <wps:bodyPr rot="0" spcFirstLastPara="0" vertOverflow="overflow" horzOverflow="overflow" vert="horz" wrap="square" lIns="91440" tIns="45720" rIns="91440" bIns="45720" numCol="1" spcCol="0" rtlCol="0" fromWordArt="0" anchor="t" anchorCtr="0" forceAA="0" compatLnSpc="1">
-                              <a:prstTxWarp prst="textNoShape">
-                                <a:avLst/>
-                              </a:prstTxWarp>
-                              <a:noAutofit/>
-                            </wps:bodyPr>
-                          </wps:wsp>
-                        </a:graphicData>
-                      </a:graphic>
-                      <wp14:sizeRelH relativeFrom="margin">
-                        <wp14:pctWidth>0</wp14:pctWidth>
-                      </wp14:sizeRelH>
-                      <wp14:sizeRelV relativeFrom="margin">
-                        <wp14:pctHeight>0</wp14:pctHeight>
-                      </wp14:sizeRelV>
-                    </wp:anchor>
-                  </w:drawing>
-                </mc:Choice>
-                <mc:Fallback>
-                  <w:pict>
-                    <v:shape w14:anchorId="543CA76D" id="_x0000_s1034" type="#_x0000_t202" style="position:absolute;left:0;text-align:left;margin-left:22pt;margin-top:1.7pt;width:109.5pt;height:18.75pt;z-index:251678720;visibility:visible;mso-wrap-style:square;mso-width-percent:0;mso-height-percent:0;mso-wrap-distance-left:9pt;mso-wrap-distance-top:0;mso-wrap-distance-right:9pt;mso-wrap-distance-bottom:0;mso-position-horizontal:absolute;mso-position-horizontal-relative:text;mso-position-vertical:absolute;mso-position-vertical-relative:text;mso-width-percent:0;mso-height-percent:0;mso-width-relative:margin;mso-height-relative:margin;v-text-anchor:top" o:gfxdata="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" filled="f" stroked="f" strokeweight=".5pt">
-                      <v:textbox>
-                        <w:txbxContent>
-                          <w:p>
-                            <w:pPr>
-                              <w:rPr>
-                                <w:sz w:val="18"/>
-                                <w:szCs w:val="18"/>
-                              </w:rPr>
-                            </w:pPr>
-                            <w:r>
-                              <w:rPr>
-                                <w:rFonts w:ascii="Times New Roman"/>
-                                <w:sz w:val="18"/>
-                                <w:szCs w:val="24"/>
-                              </w:rPr>
-                              <w:t xml:space="preserve">{colonia | </w:t>
-                            </w:r>
-                            <w:proofErr w:type="spellStart"/>
-                            <w:r>
-                              <w:rPr>
-                                <w:rFonts w:ascii="Times New Roman"/>
-                                <w:sz w:val="18"/>
-                                <w:szCs w:val="24"/>
-                              </w:rPr>
-                              <w:t>upper</w:t>
-                            </w:r>
-                            <w:proofErr w:type="spellEnd"/>
-                            <w:r>
-                              <w:rPr>
-                                <w:rFonts w:ascii="Times New Roman"/>
-                                <w:sz w:val="18"/>
-                                <w:szCs w:val="24"/>
-                              </w:rPr>
-                              <w:t>}</w:t>
-                            </w:r>
-                          </w:p>
-                        </w:txbxContent>
-                      </v:textbox>
-                    </v:shape>
-                  </w:pict>
-                </mc:Fallback>
-              </mc:AlternateContent>
-            </w:r>
-            <w:r>
-              <w:rPr>
-                <w:sz w:val="16"/>
-              </w:rPr>
-              <w:t>COL:</w:t>
+                <w:sz w:val="16"/>
+              </w:rPr>
+              <w:t>COL</w:t>
+            </w:r>
+            <w:proofErr w:type="gramStart"/>
+            <w:r>
+              <w:rPr>
+                <w:sz w:val="16"/>
+              </w:rPr>
+              <w:t>:</w:t>
             </w:r>
             <w:r>
               <w:rPr>
@@ -2265,6 +1013,41 @@
                 <w:sz w:val="16"/>
               </w:rPr>
               <w:t xml:space="preserve">  </w:t>
+            </w:r>
+            <w:r>
+              <w:rPr>
+                <w:rFonts w:ascii="Times New Roman"/>
+                <w:sz w:val="18"/>
+                <w:szCs w:val="24"/>
+              </w:rPr>
+              <w:t>{</w:t>
+            </w:r>
+            <w:proofErr w:type="gramEnd"/>
+            <w:r>
+              <w:rPr>
+                <w:rFonts w:ascii="Times New Roman"/>
+                <w:sz w:val="18"/>
+                <w:szCs w:val="24"/>
+              </w:rPr>
+              <w:t xml:space="preserve">colonia | </w:t>
+            </w:r>
+            <w:proofErr w:type="spellStart"/>
+            <w:r>
+              <w:rPr>
+                <w:rFonts w:ascii="Times New Roman"/>
+                <w:sz w:val="18"/>
+                <w:szCs w:val="24"/>
+              </w:rPr>
+              <w:t>upper</w:t>
+            </w:r>
+            <w:proofErr w:type="spellEnd"/>
+            <w:r>
+              <w:rPr>
+                <w:rFonts w:ascii="Times New Roman"/>
+                <w:sz w:val="18"/>
+                <w:szCs w:val="24"/>
+              </w:rPr>
+              <w:t>}</w:t>
             </w:r>
           </w:p>
         </w:tc>
@@ -2302,6 +1085,26 @@
                 <w:sz w:val="16"/>
               </w:rPr>
               <w:tab/>
+            </w:r>
+            <w:r>
+              <w:rPr>
+                <w:sz w:val="18"/>
+              </w:rPr>
+              <w:t>{</w:t>
+            </w:r>
+            <w:proofErr w:type="spellStart"/>
+            <w:r>
+              <w:rPr>
+                <w:sz w:val="18"/>
+              </w:rPr>
+              <w:t>telefono</w:t>
+            </w:r>
+            <w:proofErr w:type="spellEnd"/>
+            <w:r>
+              <w:rPr>
+                <w:sz w:val="18"/>
+              </w:rPr>
+              <w:t>}</w:t>
             </w:r>
           </w:p>
         </w:tc>
@@ -2375,7 +1178,7 @@
     </w:tbl>
     <w:p>
       <w:pPr>
-        <w:pStyle w:val="BodyText"/>
+        <w:pStyle w:val="Textoindependiente"/>
         <w:spacing w:before="8"/>
         <w:rPr>
           <w:rFonts w:ascii="Times New Roman"/>
@@ -2385,7 +1188,7 @@
     </w:p>
     <w:tbl>
       <w:tblPr>
-        <w:tblStyle w:val="TableNormal1"/>
+        <w:tblStyle w:val="TableNormal"/>
         <w:tblW w:w="0" w:type="auto"/>
         <w:tblInd w:w="200" w:type="dxa"/>
         <w:tblBorders>
@@ -3074,7 +1877,7 @@
     </w:tbl>
     <w:p>
       <w:pPr>
-        <w:pStyle w:val="BodyText"/>
+        <w:pStyle w:val="Textoindependiente"/>
         <w:rPr>
           <w:rFonts w:ascii="Times New Roman"/>
           <w:sz w:val="7"/>
@@ -3157,7 +1960,7 @@
     </w:p>
     <w:p>
       <w:pPr>
-        <w:pStyle w:val="BodyText"/>
+        <w:pStyle w:val="Textoindependiente"/>
         <w:rPr>
           <w:rFonts w:ascii="Times New Roman"/>
           <w:sz w:val="4"/>
@@ -3166,7 +1969,7 @@
     </w:p>
     <w:tbl>
       <w:tblPr>
-        <w:tblStyle w:val="TableNormal1"/>
+        <w:tblStyle w:val="TableNormal"/>
         <w:tblW w:w="0" w:type="auto"/>
         <w:tblInd w:w="200" w:type="dxa"/>
         <w:tblBorders>
@@ -5070,7 +3873,7 @@
     </w:tbl>
     <w:p>
       <w:pPr>
-        <w:pStyle w:val="BodyText"/>
+        <w:pStyle w:val="Textoindependiente"/>
         <w:rPr>
           <w:rFonts w:ascii="Times New Roman"/>
           <w:sz w:val="7"/>
@@ -5112,7 +3915,7 @@
     </w:p>
     <w:p>
       <w:pPr>
-        <w:pStyle w:val="BodyText"/>
+        <w:pStyle w:val="Textoindependiente"/>
         <w:spacing w:before="10"/>
         <w:rPr>
           <w:rFonts w:ascii="Times New Roman"/>
@@ -5122,7 +3925,7 @@
     </w:p>
     <w:p>
       <w:pPr>
-        <w:pStyle w:val="BodyText"/>
+        <w:pStyle w:val="Textoindependiente"/>
         <w:ind w:left="170"/>
         <w:rPr>
           <w:rFonts w:ascii="Times New Roman"/>
@@ -5189,7 +3992,7 @@
     </w:p>
     <w:p>
       <w:pPr>
-        <w:pStyle w:val="BodyText"/>
+        <w:pStyle w:val="Textoindependiente"/>
         <w:spacing w:before="3"/>
         <w:rPr>
           <w:rFonts w:ascii="Times New Roman"/>
@@ -5232,7 +4035,7 @@
     </w:p>
     <w:p>
       <w:pPr>
-        <w:pStyle w:val="BodyText"/>
+        <w:pStyle w:val="Textoindependiente"/>
         <w:spacing w:before="10"/>
         <w:rPr>
           <w:rFonts w:ascii="Times New Roman"/>
@@ -5242,7 +4045,7 @@
     </w:p>
     <w:p>
       <w:pPr>
-        <w:pStyle w:val="BodyText"/>
+        <w:pStyle w:val="Textoindependiente"/>
         <w:ind w:left="180"/>
         <w:rPr>
           <w:rFonts w:ascii="Times New Roman"/>
@@ -5295,7 +4098,7 @@
     </w:p>
     <w:p>
       <w:pPr>
-        <w:pStyle w:val="BodyText"/>
+        <w:pStyle w:val="Textoindependiente"/>
         <w:spacing w:before="9"/>
         <w:rPr>
           <w:rFonts w:ascii="Times New Roman"/>
@@ -5351,7 +4154,7 @@
     </w:p>
     <w:p>
       <w:pPr>
-        <w:pStyle w:val="BodyText"/>
+        <w:pStyle w:val="Textoindependiente"/>
         <w:spacing w:before="7"/>
         <w:rPr>
           <w:rFonts w:ascii="Times New Roman"/>
@@ -6990,7 +5793,6 @@
         </w:rPr>
         <w:t xml:space="preserve"> </w:t>
       </w:r>
-      <w:proofErr w:type="gramStart"/>
       <w:r>
         <w:rPr>
           <w:rFonts w:ascii="Calibri" w:hAnsi="Calibri"/>
@@ -7013,7 +5815,6 @@
         </w:rPr>
         <w:t>información</w:t>
       </w:r>
-      <w:proofErr w:type="gramEnd"/>
       <w:r>
         <w:rPr>
           <w:rFonts w:ascii="Calibri" w:hAnsi="Calibri"/>
@@ -7297,7 +6098,7 @@
     </w:p>
     <w:p>
       <w:pPr>
-        <w:pStyle w:val="BodyText"/>
+        <w:pStyle w:val="Textoindependiente"/>
         <w:ind w:left="170"/>
         <w:rPr>
           <w:rFonts w:ascii="Calibri"/>
@@ -7390,7 +6191,7 @@
     </w:p>
     <w:p>
       <w:pPr>
-        <w:pStyle w:val="BodyText"/>
+        <w:pStyle w:val="Textoindependiente"/>
         <w:spacing w:before="7"/>
         <w:rPr>
           <w:rFonts w:ascii="Calibri"/>
@@ -7400,7 +6201,7 @@
     </w:p>
     <w:tbl>
       <w:tblPr>
-        <w:tblStyle w:val="TableNormal1"/>
+        <w:tblStyle w:val="TableNormal"/>
         <w:tblW w:w="0" w:type="auto"/>
         <w:tblInd w:w="200" w:type="dxa"/>
         <w:tblBorders>
@@ -7601,7 +6402,7 @@
     </w:tbl>
     <w:p>
       <w:pPr>
-        <w:pStyle w:val="BodyText"/>
+        <w:pStyle w:val="Textoindependiente"/>
         <w:spacing w:before="7"/>
         <w:rPr>
           <w:rFonts w:ascii="Calibri"/>
@@ -7662,7 +6463,7 @@
     </w:p>
     <w:p>
       <w:pPr>
-        <w:pStyle w:val="BodyText"/>
+        <w:pStyle w:val="Textoindependiente"/>
         <w:spacing w:before="5"/>
         <w:rPr>
           <w:rFonts w:ascii="Calibri"/>
@@ -7672,7 +6473,7 @@
     </w:p>
     <w:p>
       <w:pPr>
-        <w:pStyle w:val="BodyText"/>
+        <w:pStyle w:val="Textoindependiente"/>
         <w:ind w:left="170"/>
         <w:rPr>
           <w:rFonts w:ascii="Calibri"/>
@@ -7730,7 +6531,7 @@
     </w:p>
     <w:p>
       <w:pPr>
-        <w:pStyle w:val="BodyText"/>
+        <w:pStyle w:val="Textoindependiente"/>
         <w:spacing w:before="5"/>
         <w:rPr>
           <w:rFonts w:ascii="Calibri"/>
@@ -7778,7 +6579,7 @@
     </w:p>
     <w:p>
       <w:pPr>
-        <w:pStyle w:val="BodyText"/>
+        <w:pStyle w:val="Textoindependiente"/>
         <w:spacing w:before="5"/>
         <w:rPr>
           <w:rFonts w:ascii="Calibri"/>
@@ -7788,7 +6589,7 @@
     </w:p>
     <w:p>
       <w:pPr>
-        <w:pStyle w:val="BodyText"/>
+        <w:pStyle w:val="Textoindependiente"/>
         <w:ind w:left="170"/>
         <w:rPr>
           <w:rFonts w:ascii="Calibri"/>
@@ -7846,7 +6647,7 @@
     </w:p>
     <w:p>
       <w:pPr>
-        <w:pStyle w:val="BodyText"/>
+        <w:pStyle w:val="Textoindependiente"/>
         <w:spacing w:before="3"/>
         <w:rPr>
           <w:rFonts w:ascii="Calibri"/>
@@ -8257,7 +7058,7 @@
     </w:p>
     <w:p>
       <w:pPr>
-        <w:pStyle w:val="BodyText"/>
+        <w:pStyle w:val="Textoindependiente"/>
         <w:spacing w:before="1"/>
         <w:rPr>
           <w:rFonts w:ascii="Calibri"/>
@@ -8280,7 +7081,7 @@
     </w:p>
     <w:p>
       <w:pPr>
-        <w:pStyle w:val="BodyText"/>
+        <w:pStyle w:val="Textoindependiente"/>
         <w:ind w:left="180"/>
         <w:rPr>
           <w:rFonts w:ascii="Calibri"/>
@@ -8333,7 +7134,7 @@
     </w:p>
     <w:p>
       <w:pPr>
-        <w:pStyle w:val="BodyText"/>
+        <w:pStyle w:val="Textoindependiente"/>
         <w:rPr>
           <w:rFonts w:ascii="Calibri"/>
           <w:sz w:val="20"/>
@@ -8342,7 +7143,7 @@
     </w:p>
     <w:p>
       <w:pPr>
-        <w:pStyle w:val="BodyText"/>
+        <w:pStyle w:val="Textoindependiente"/>
         <w:spacing w:before="6"/>
         <w:rPr>
           <w:rFonts w:ascii="Calibri"/>
@@ -8500,7 +7301,7 @@
     </w:p>
     <w:p>
       <w:pPr>
-        <w:pStyle w:val="BodyText"/>
+        <w:pStyle w:val="Textoindependiente"/>
         <w:rPr>
           <w:rFonts w:ascii="Arial"/>
           <w:b/>
@@ -8510,7 +7311,7 @@
     </w:p>
     <w:p>
       <w:pPr>
-        <w:pStyle w:val="BodyText"/>
+        <w:pStyle w:val="Textoindependiente"/>
         <w:rPr>
           <w:rFonts w:ascii="Arial"/>
           <w:b/>
@@ -8520,7 +7321,7 @@
     </w:p>
     <w:p>
       <w:pPr>
-        <w:pStyle w:val="BodyText"/>
+        <w:pStyle w:val="Textoindependiente"/>
         <w:spacing w:before="6"/>
         <w:rPr>
           <w:rFonts w:ascii="Arial"/>
@@ -8644,188 +7445,12 @@
     </w:p>
     <w:p>
       <w:pPr>
-        <w:pStyle w:val="BodyText"/>
+        <w:pStyle w:val="Textoindependiente"/>
         <w:spacing w:before="3"/>
         <w:rPr>
           <w:sz w:val="23"/>
         </w:rPr>
       </w:pPr>
-      <w:r>
-        <w:rPr>
-          <w:noProof/>
-          <w:sz w:val="12"/>
-        </w:rPr>
-        <mc:AlternateContent>
-          <mc:Choice Requires="wps">
-            <w:drawing>
-              <wp:anchor distT="0" distB="0" distL="114300" distR="114300" simplePos="0" relativeHeight="251684864" behindDoc="0" locked="0" layoutInCell="1" allowOverlap="1" wp14:anchorId="1FB15B56" wp14:editId="42F74B9D">
-                <wp:simplePos x="0" y="0"/>
-                <wp:positionH relativeFrom="column">
-                  <wp:posOffset>1638300</wp:posOffset>
-                </wp:positionH>
-                <wp:positionV relativeFrom="paragraph">
-                  <wp:posOffset>163830</wp:posOffset>
-                </wp:positionV>
-                <wp:extent cx="4591050" cy="247650"/>
-                <wp:effectExtent l="0" t="0" r="0" b="0"/>
-                <wp:wrapNone/>
-                <wp:docPr id="1907970039" name="Cuadro de texto 2"/>
-                <wp:cNvGraphicFramePr/>
-                <a:graphic xmlns:a="http://schemas.openxmlformats.org/drawingml/2006/main">
-                  <a:graphicData uri="http://schemas.microsoft.com/office/word/2010/wordprocessingShape">
-                    <wps:wsp>
-                      <wps:cNvSpPr txBox="1"/>
-                      <wps:spPr>
-                        <a:xfrm>
-                          <a:off x="0" y="0"/>
-                          <a:ext cx="4591050" cy="247650"/>
-                        </a:xfrm>
-                        <a:prstGeom prst="rect">
-                          <a:avLst/>
-                        </a:prstGeom>
-                        <a:noFill/>
-                        <a:ln w="6350">
-                          <a:noFill/>
-                        </a:ln>
-                      </wps:spPr>
-                      <wps:txbx>
-                        <w:txbxContent>
-                          <w:p>
-                            <w:pPr>
-                              <w:rPr>
-                                <w:sz w:val="18"/>
-                                <w:szCs w:val="18"/>
-                              </w:rPr>
-                            </w:pPr>
-                            <w:r>
-                              <w:rPr>
-                                <w:spacing w:val="-2"/>
-                                <w:position w:val="2"/>
-                                <w:sz w:val="18"/>
-                              </w:rPr>
-                              <w:t>{</w:t>
-                            </w:r>
-                            <w:proofErr w:type="spellStart"/>
-                            <w:r>
-                              <w:rPr>
-                                <w:spacing w:val="-2"/>
-                                <w:position w:val="2"/>
-                                <w:sz w:val="18"/>
-                              </w:rPr>
-                              <w:t>nombrePaciente</w:t>
-                            </w:r>
-                            <w:proofErr w:type="spellEnd"/>
-                            <w:r>
-                              <w:rPr>
-                                <w:spacing w:val="-2"/>
-                                <w:position w:val="2"/>
-                                <w:sz w:val="18"/>
-                              </w:rPr>
-                              <w:t xml:space="preserve"> | </w:t>
-                            </w:r>
-                            <w:proofErr w:type="spellStart"/>
-                            <w:r>
-                              <w:rPr>
-                                <w:spacing w:val="-2"/>
-                                <w:position w:val="2"/>
-                                <w:sz w:val="18"/>
-                              </w:rPr>
-                              <w:t>upper</w:t>
-                            </w:r>
-                            <w:proofErr w:type="spellEnd"/>
-                            <w:r>
-                              <w:rPr>
-                                <w:spacing w:val="-2"/>
-                                <w:position w:val="2"/>
-                                <w:sz w:val="18"/>
-                              </w:rPr>
-                              <w:t>}</w:t>
-                            </w:r>
-                          </w:p>
-                        </w:txbxContent>
-                      </wps:txbx>
-                      <wps:bodyPr rot="0" spcFirstLastPara="0" vertOverflow="overflow" horzOverflow="overflow" vert="horz" wrap="square" lIns="91440" tIns="45720" rIns="91440" bIns="45720" numCol="1" spcCol="0" rtlCol="0" fromWordArt="0" anchor="t" anchorCtr="0" forceAA="0" compatLnSpc="1">
-                        <a:prstTxWarp prst="textNoShape">
-                          <a:avLst/>
-                        </a:prstTxWarp>
-                        <a:noAutofit/>
-                      </wps:bodyPr>
-                    </wps:wsp>
-                  </a:graphicData>
-                </a:graphic>
-                <wp14:sizeRelH relativeFrom="margin">
-                  <wp14:pctWidth>0</wp14:pctWidth>
-                </wp14:sizeRelH>
-                <wp14:sizeRelV relativeFrom="margin">
-                  <wp14:pctHeight>0</wp14:pctHeight>
-                </wp14:sizeRelV>
-              </wp:anchor>
-            </w:drawing>
-          </mc:Choice>
-          <mc:Fallback>
-            <w:pict>
-              <v:shape w14:anchorId="1FB15B56" id="_x0000_s1035" type="#_x0000_t202" style="position:absolute;margin-left:129pt;margin-top:12.9pt;width:361.5pt;height:19.5pt;z-index:251684864;visibility:visible;mso-wrap-style:square;mso-width-percent:0;mso-height-percent:0;mso-wrap-distance-left:9pt;mso-wrap-distance-top:0;mso-wrap-distance-right:9pt;mso-wrap-distance-bottom:0;mso-position-horizontal:absolute;mso-position-horizontal-relative:text;mso-position-vertical:absolute;mso-position-vertical-relative:text;mso-width-percent:0;mso-height-percent:0;mso-width-relative:margin;mso-height-relative:margin;v-text-anchor:top" o:gfxdata="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" filled="f" stroked="f" strokeweight=".5pt">
-                <v:textbox>
-                  <w:txbxContent>
-                    <w:p>
-                      <w:pPr>
-                        <w:rPr>
-                          <w:sz w:val="18"/>
-                          <w:szCs w:val="18"/>
-                        </w:rPr>
-                      </w:pPr>
-                      <w:r>
-                        <w:rPr>
-                          <w:spacing w:val="-2"/>
-                          <w:position w:val="2"/>
-                          <w:sz w:val="18"/>
-                        </w:rPr>
-                        <w:t>{</w:t>
-                      </w:r>
-                      <w:proofErr w:type="spellStart"/>
-                      <w:r>
-                        <w:rPr>
-                          <w:spacing w:val="-2"/>
-                          <w:position w:val="2"/>
-                          <w:sz w:val="18"/>
-                        </w:rPr>
-                        <w:t>nombrePaciente</w:t>
-                      </w:r>
-                      <w:proofErr w:type="spellEnd"/>
-                      <w:r>
-                        <w:rPr>
-                          <w:spacing w:val="-2"/>
-                          <w:position w:val="2"/>
-                          <w:sz w:val="18"/>
-                        </w:rPr>
-                        <w:t xml:space="preserve"> | </w:t>
-                      </w:r>
-                      <w:proofErr w:type="spellStart"/>
-                      <w:r>
-                        <w:rPr>
-                          <w:spacing w:val="-2"/>
-                          <w:position w:val="2"/>
-                          <w:sz w:val="18"/>
-                        </w:rPr>
-                        <w:t>upper</w:t>
-                      </w:r>
-                      <w:proofErr w:type="spellEnd"/>
-                      <w:r>
-                        <w:rPr>
-                          <w:spacing w:val="-2"/>
-                          <w:position w:val="2"/>
-                          <w:sz w:val="18"/>
-                        </w:rPr>
-                        <w:t>}</w:t>
-                      </w:r>
-                    </w:p>
-                  </w:txbxContent>
-                </v:textbox>
-              </v:shape>
-            </w:pict>
-          </mc:Fallback>
-        </mc:AlternateContent>
-      </w:r>
     </w:p>
     <w:p>
       <w:pPr>
@@ -8964,7 +7589,7 @@
           </mc:Choice>
           <mc:Fallback>
             <w:pict>
-              <v:shape w14:anchorId="2AC26193" id="_x0000_s1036" type="#_x0000_t202" style="position:absolute;left:0;text-align:left;margin-left:123.75pt;margin-top:211.5pt;width:447.75pt;height:21pt;z-index:251659776;visibility:visible;mso-wrap-style:square;mso-width-percent:0;mso-height-percent:0;mso-wrap-distance-left:9pt;mso-wrap-distance-top:3.6pt;mso-wrap-distance-right:9pt;mso-wrap-distance-bottom:3.6pt;mso-position-horizontal:absolute;mso-position-horizontal-relative:text;mso-position-vertical:absolute;mso-position-vertical-relative:page;mso-width-percent:0;mso-height-percent:0;mso-width-relative:margin;mso-height-relative:margin;v-text-anchor:top" o:gfxdata="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" filled="f" stroked="f">
+              <v:shape w14:anchorId="2AC26193" id="Cuadro de texto 2" o:spid="_x0000_s1026" type="#_x0000_t202" style="position:absolute;left:0;text-align:left;margin-left:123.75pt;margin-top:211.5pt;width:447.75pt;height:21pt;z-index:251659776;visibility:visible;mso-wrap-style:square;mso-width-percent:0;mso-height-percent:0;mso-wrap-distance-left:9pt;mso-wrap-distance-top:3.6pt;mso-wrap-distance-right:9pt;mso-wrap-distance-bottom:3.6pt;mso-position-horizontal:absolute;mso-position-horizontal-relative:text;mso-position-vertical:absolute;mso-position-vertical-relative:page;mso-width-percent:0;mso-height-percent:0;mso-width-relative:margin;mso-height-relative:margin;v-text-anchor:top" o:gfxdata="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" filled="f" stroked="f">
                 <v:textbox>
                   <w:txbxContent>
                     <w:p>
@@ -9131,12 +7756,53 @@
           <w:w w:val="95"/>
           <w:sz w:val="18"/>
         </w:rPr>
-        <w:t xml:space="preserve">                                                                                                                                      </w:t>
+        <w:t>{</w:t>
+      </w:r>
+      <w:proofErr w:type="spellStart"/>
+      <w:r>
+        <w:rPr>
+          <w:w w:val="95"/>
+          <w:sz w:val="18"/>
+        </w:rPr>
+        <w:t>nombrePaciente</w:t>
+      </w:r>
+      <w:proofErr w:type="spellEnd"/>
+      <w:r>
+        <w:rPr>
+          <w:w w:val="95"/>
+          <w:sz w:val="18"/>
+        </w:rPr>
+        <w:t xml:space="preserve"> | </w:t>
+      </w:r>
+      <w:proofErr w:type="spellStart"/>
+      <w:proofErr w:type="gramStart"/>
+      <w:r>
+        <w:rPr>
+          <w:w w:val="95"/>
+          <w:sz w:val="18"/>
+        </w:rPr>
+        <w:t>upper</w:t>
+      </w:r>
+      <w:proofErr w:type="spellEnd"/>
+      <w:r>
+        <w:rPr>
+          <w:w w:val="95"/>
+          <w:sz w:val="18"/>
+        </w:rPr>
+        <w:t xml:space="preserve">}   </w:t>
+      </w:r>
+      <w:proofErr w:type="gramEnd"/>
+      <w:r>
+        <w:rPr>
+          <w:w w:val="95"/>
+          <w:sz w:val="18"/>
+        </w:rPr>
+        <w:t xml:space="preserve">                                                                                                                                       </w:t>
       </w:r>
     </w:p>
     <w:p>
       <w:pPr>
-        <w:pStyle w:val="BodyText"/>
+        <w:pStyle w:val="Textoindependiente"/>
         <w:rPr>
           <w:sz w:val="20"/>
         </w:rPr>
@@ -9144,7 +7810,7 @@
     </w:p>
     <w:p>
       <w:pPr>
-        <w:pStyle w:val="BodyText"/>
+        <w:pStyle w:val="Textoindependiente"/>
         <w:rPr>
           <w:sz w:val="20"/>
         </w:rPr>
@@ -9152,7 +7818,7 @@
     </w:p>
     <w:p>
       <w:pPr>
-        <w:pStyle w:val="BodyText"/>
+        <w:pStyle w:val="Textoindependiente"/>
         <w:spacing w:before="9"/>
         <w:rPr>
           <w:sz w:val="22"/>
@@ -9161,10 +7827,9 @@
     </w:p>
     <w:p>
       <w:pPr>
-        <w:pStyle w:val="BodyText"/>
+        <w:pStyle w:val="Textoindependiente"/>
         <w:spacing w:before="1" w:line="288" w:lineRule="auto"/>
         <w:ind w:left="300" w:right="1861"/>
-        <w:jc w:val="both"/>
       </w:pPr>
       <w:r>
         <w:t>Doy</w:t>
@@ -9451,13 +8116,12 @@
     </w:p>
     <w:p>
       <w:pPr>
-        <w:pStyle w:val="BodyText"/>
+        <w:pStyle w:val="Textoindependiente"/>
         <w:tabs>
           <w:tab w:val="left" w:pos="6217"/>
         </w:tabs>
         <w:spacing w:line="288" w:lineRule="auto"/>
         <w:ind w:left="299" w:right="598"/>
-        <w:jc w:val="both"/>
       </w:pPr>
       <w:r>
         <w:t xml:space="preserve">Dr. </w:t>
@@ -9561,433 +8225,437 @@
       </w:r>
       <w:r>
         <w:t>se me</w:t>
-      </w:r>
-      <w:r>
-        <w:t xml:space="preserve"> </w:t>
-      </w:r>
-      <w:r>
-        <w:t>realice</w:t>
-      </w:r>
-      <w:r>
-        <w:rPr>
-          <w:spacing w:val="3"/>
-        </w:rPr>
-        <w:t xml:space="preserve"> </w:t>
-      </w:r>
-      <w:r>
-        <w:t>en</w:t>
-      </w:r>
-      <w:r>
-        <w:rPr>
-          <w:spacing w:val="3"/>
-        </w:rPr>
-        <w:t xml:space="preserve"> </w:t>
-      </w:r>
-      <w:r>
-        <w:t>caso</w:t>
-      </w:r>
-      <w:r>
-        <w:rPr>
-          <w:spacing w:val="3"/>
-        </w:rPr>
-        <w:t xml:space="preserve"> </w:t>
-      </w:r>
-      <w:r>
-        <w:t>de</w:t>
-      </w:r>
-      <w:r>
-        <w:rPr>
-          <w:spacing w:val="3"/>
-        </w:rPr>
-        <w:t xml:space="preserve"> </w:t>
-      </w:r>
-      <w:r>
-        <w:t>ser</w:t>
-      </w:r>
-      <w:r>
-        <w:rPr>
-          <w:spacing w:val="3"/>
-        </w:rPr>
-        <w:t xml:space="preserve"> </w:t>
-      </w:r>
-      <w:r>
-        <w:t>requerido</w:t>
-      </w:r>
-      <w:r>
-        <w:rPr>
-          <w:spacing w:val="3"/>
-        </w:rPr>
-        <w:t xml:space="preserve"> </w:t>
-      </w:r>
-      <w:r>
-        <w:t>estudios</w:t>
-      </w:r>
-      <w:r>
-        <w:rPr>
-          <w:spacing w:val="3"/>
-        </w:rPr>
-        <w:t xml:space="preserve"> </w:t>
-      </w:r>
-      <w:r>
-        <w:t>paraclínicos,</w:t>
-      </w:r>
-      <w:r>
-        <w:rPr>
-          <w:spacing w:val="3"/>
-        </w:rPr>
-        <w:t xml:space="preserve"> </w:t>
-      </w:r>
-      <w:r>
-        <w:t>tales</w:t>
-      </w:r>
-      <w:r>
-        <w:rPr>
-          <w:spacing w:val="3"/>
-        </w:rPr>
-        <w:t xml:space="preserve"> </w:t>
-      </w:r>
-      <w:r>
-        <w:t>como</w:t>
-      </w:r>
-      <w:r>
-        <w:rPr>
-          <w:spacing w:val="3"/>
-        </w:rPr>
-        <w:t xml:space="preserve"> </w:t>
-      </w:r>
-      <w:r>
-        <w:t>ultrasonido,</w:t>
-      </w:r>
-      <w:r>
-        <w:rPr>
-          <w:spacing w:val="3"/>
-        </w:rPr>
-        <w:t xml:space="preserve"> </w:t>
-      </w:r>
-      <w:r>
-        <w:t>rayos</w:t>
-      </w:r>
-      <w:r>
-        <w:rPr>
-          <w:spacing w:val="3"/>
-        </w:rPr>
-        <w:t xml:space="preserve"> </w:t>
-      </w:r>
-      <w:r>
-        <w:t>x,</w:t>
-      </w:r>
-      <w:r>
-        <w:rPr>
-          <w:spacing w:val="-66"/>
-        </w:rPr>
-        <w:t xml:space="preserve"> </w:t>
-      </w:r>
-      <w:r>
-        <w:t>laboratorios,</w:t>
-      </w:r>
-      <w:r>
-        <w:rPr>
-          <w:spacing w:val="2"/>
-        </w:rPr>
-        <w:t xml:space="preserve"> </w:t>
-      </w:r>
-      <w:r>
-        <w:t>transfusiones</w:t>
-      </w:r>
-      <w:r>
-        <w:rPr>
-          <w:spacing w:val="3"/>
-        </w:rPr>
-        <w:t xml:space="preserve"> </w:t>
-      </w:r>
-      <w:r>
-        <w:t>sanguíneas,</w:t>
-      </w:r>
-      <w:r>
-        <w:rPr>
-          <w:spacing w:val="3"/>
-        </w:rPr>
-        <w:t xml:space="preserve"> </w:t>
-      </w:r>
-      <w:r>
-        <w:t>uso</w:t>
-      </w:r>
-      <w:r>
-        <w:rPr>
-          <w:spacing w:val="3"/>
-        </w:rPr>
-        <w:t xml:space="preserve"> </w:t>
-      </w:r>
-      <w:r>
-        <w:t>de</w:t>
-      </w:r>
-      <w:r>
-        <w:rPr>
-          <w:spacing w:val="2"/>
-        </w:rPr>
-        <w:t xml:space="preserve"> </w:t>
-      </w:r>
-      <w:r>
-        <w:t>equipos</w:t>
-      </w:r>
-      <w:r>
-        <w:rPr>
-          <w:spacing w:val="3"/>
-        </w:rPr>
-        <w:t xml:space="preserve"> </w:t>
-      </w:r>
-      <w:r>
-        <w:t>especiales</w:t>
-      </w:r>
-      <w:r>
-        <w:rPr>
-          <w:spacing w:val="3"/>
-        </w:rPr>
-        <w:t xml:space="preserve"> </w:t>
-      </w:r>
-      <w:r>
-        <w:t>como</w:t>
-      </w:r>
-      <w:r>
-        <w:rPr>
-          <w:spacing w:val="3"/>
-        </w:rPr>
-        <w:t xml:space="preserve"> </w:t>
-      </w:r>
-      <w:r>
-        <w:t>endoscopio,</w:t>
-      </w:r>
-      <w:r>
-        <w:rPr>
-          <w:spacing w:val="1"/>
-        </w:rPr>
-        <w:t xml:space="preserve"> </w:t>
-      </w:r>
-      <w:r>
-        <w:t>laparoscopio,</w:t>
-      </w:r>
-      <w:r>
-        <w:rPr>
-          <w:spacing w:val="1"/>
-        </w:rPr>
-        <w:t xml:space="preserve"> </w:t>
-      </w:r>
-      <w:r>
-        <w:t>entre</w:t>
-      </w:r>
-      <w:r>
-        <w:rPr>
-          <w:spacing w:val="2"/>
-        </w:rPr>
-        <w:t xml:space="preserve"> </w:t>
-      </w:r>
-      <w:r>
-        <w:t>otros,</w:t>
-      </w:r>
-      <w:r>
-        <w:rPr>
-          <w:spacing w:val="1"/>
-        </w:rPr>
-        <w:t xml:space="preserve"> </w:t>
-      </w:r>
-      <w:r>
-        <w:t>que</w:t>
-      </w:r>
-      <w:r>
-        <w:rPr>
-          <w:spacing w:val="2"/>
-        </w:rPr>
-        <w:t xml:space="preserve"> </w:t>
-      </w:r>
-      <w:proofErr w:type="spellStart"/>
-      <w:r>
-        <w:t>soló</w:t>
-      </w:r>
-      <w:proofErr w:type="spellEnd"/>
-      <w:r>
-        <w:rPr>
-          <w:spacing w:val="1"/>
-        </w:rPr>
-        <w:t xml:space="preserve"> </w:t>
-      </w:r>
-      <w:r>
-        <w:t>se</w:t>
-      </w:r>
-      <w:r>
-        <w:rPr>
-          <w:spacing w:val="2"/>
-        </w:rPr>
-        <w:t xml:space="preserve"> </w:t>
-      </w:r>
-      <w:r>
-        <w:t>realizará</w:t>
-      </w:r>
-      <w:r>
-        <w:rPr>
-          <w:spacing w:val="1"/>
-        </w:rPr>
-        <w:t xml:space="preserve"> </w:t>
-      </w:r>
-      <w:r>
-        <w:t>mediante</w:t>
-      </w:r>
-      <w:r>
-        <w:rPr>
-          <w:spacing w:val="2"/>
-        </w:rPr>
-        <w:t xml:space="preserve"> </w:t>
-      </w:r>
-      <w:r>
-        <w:t>la</w:t>
-      </w:r>
-      <w:r>
-        <w:rPr>
-          <w:spacing w:val="1"/>
-        </w:rPr>
-        <w:t xml:space="preserve"> </w:t>
-      </w:r>
-      <w:r>
-        <w:t>indicación</w:t>
-      </w:r>
-      <w:r>
-        <w:rPr>
-          <w:spacing w:val="2"/>
-        </w:rPr>
-        <w:t xml:space="preserve"> </w:t>
-      </w:r>
-      <w:r>
-        <w:t>del</w:t>
-      </w:r>
-      <w:r>
-        <w:rPr>
-          <w:spacing w:val="1"/>
-        </w:rPr>
-        <w:t xml:space="preserve"> </w:t>
-      </w:r>
-      <w:r>
-        <w:t>médico</w:t>
-      </w:r>
-      <w:r>
-        <w:rPr>
-          <w:spacing w:val="1"/>
-        </w:rPr>
-        <w:t xml:space="preserve"> </w:t>
-      </w:r>
-      <w:r>
-        <w:t>tratante;</w:t>
-      </w:r>
-      <w:r>
-        <w:rPr>
-          <w:spacing w:val="3"/>
-        </w:rPr>
-        <w:t xml:space="preserve"> </w:t>
-      </w:r>
-      <w:r>
-        <w:t>de</w:t>
-      </w:r>
-      <w:r>
-        <w:rPr>
-          <w:spacing w:val="3"/>
-        </w:rPr>
-        <w:t xml:space="preserve"> </w:t>
-      </w:r>
-      <w:r>
-        <w:t>los</w:t>
-      </w:r>
-      <w:r>
-        <w:rPr>
-          <w:spacing w:val="3"/>
-        </w:rPr>
-        <w:t xml:space="preserve"> </w:t>
-      </w:r>
-      <w:r>
-        <w:t>cuales</w:t>
-      </w:r>
-      <w:r>
-        <w:rPr>
-          <w:spacing w:val="4"/>
-        </w:rPr>
-        <w:t xml:space="preserve"> </w:t>
-      </w:r>
-      <w:r>
-        <w:t>declaro</w:t>
-      </w:r>
-      <w:r>
-        <w:rPr>
-          <w:spacing w:val="3"/>
-        </w:rPr>
-        <w:t xml:space="preserve"> </w:t>
-      </w:r>
-      <w:r>
-        <w:t>hacerme</w:t>
-      </w:r>
-      <w:r>
-        <w:rPr>
-          <w:spacing w:val="3"/>
-        </w:rPr>
-        <w:t xml:space="preserve"> </w:t>
-      </w:r>
-      <w:r>
-        <w:t>responsable</w:t>
-      </w:r>
-      <w:r>
-        <w:rPr>
-          <w:spacing w:val="3"/>
-        </w:rPr>
-        <w:t xml:space="preserve"> </w:t>
-      </w:r>
-      <w:r>
-        <w:t>de</w:t>
-      </w:r>
-      <w:r>
-        <w:rPr>
-          <w:spacing w:val="4"/>
-        </w:rPr>
-        <w:t xml:space="preserve"> </w:t>
-      </w:r>
-      <w:r>
-        <w:t>los</w:t>
-      </w:r>
-      <w:r>
-        <w:rPr>
-          <w:spacing w:val="3"/>
-        </w:rPr>
-        <w:t xml:space="preserve"> </w:t>
-      </w:r>
-      <w:r>
-        <w:t>gastos</w:t>
-      </w:r>
-      <w:r>
-        <w:rPr>
-          <w:spacing w:val="3"/>
-        </w:rPr>
-        <w:t xml:space="preserve"> </w:t>
-      </w:r>
-      <w:r>
-        <w:t>extras</w:t>
-      </w:r>
-      <w:r>
-        <w:rPr>
-          <w:spacing w:val="3"/>
-        </w:rPr>
-        <w:t xml:space="preserve"> </w:t>
-      </w:r>
-      <w:r>
-        <w:t>que</w:t>
-      </w:r>
-      <w:r>
-        <w:rPr>
-          <w:spacing w:val="4"/>
-        </w:rPr>
-        <w:t xml:space="preserve"> </w:t>
-      </w:r>
-      <w:r>
-        <w:t>conlleve.</w:t>
       </w:r>
     </w:p>
     <w:p>
       <w:pPr>
-        <w:pStyle w:val="BodyText"/>
+        <w:pStyle w:val="Textoindependiente"/>
+        <w:spacing w:line="288" w:lineRule="auto"/>
+        <w:ind w:left="299" w:right="1861"/>
+      </w:pPr>
+      <w:r>
+        <w:t>realice</w:t>
+      </w:r>
+      <w:r>
+        <w:rPr>
+          <w:spacing w:val="3"/>
+        </w:rPr>
+        <w:t xml:space="preserve"> </w:t>
+      </w:r>
+      <w:r>
+        <w:t>en</w:t>
+      </w:r>
+      <w:r>
+        <w:rPr>
+          <w:spacing w:val="3"/>
+        </w:rPr>
+        <w:t xml:space="preserve"> </w:t>
+      </w:r>
+      <w:r>
+        <w:t>caso</w:t>
+      </w:r>
+      <w:r>
+        <w:rPr>
+          <w:spacing w:val="3"/>
+        </w:rPr>
+        <w:t xml:space="preserve"> </w:t>
+      </w:r>
+      <w:r>
+        <w:t>de</w:t>
+      </w:r>
+      <w:r>
+        <w:rPr>
+          <w:spacing w:val="3"/>
+        </w:rPr>
+        <w:t xml:space="preserve"> </w:t>
+      </w:r>
+      <w:r>
+        <w:t>ser</w:t>
+      </w:r>
+      <w:r>
+        <w:rPr>
+          <w:spacing w:val="3"/>
+        </w:rPr>
+        <w:t xml:space="preserve"> </w:t>
+      </w:r>
+      <w:r>
+        <w:t>requerido</w:t>
+      </w:r>
+      <w:r>
+        <w:rPr>
+          <w:spacing w:val="3"/>
+        </w:rPr>
+        <w:t xml:space="preserve"> </w:t>
+      </w:r>
+      <w:r>
+        <w:t>estudios</w:t>
+      </w:r>
+      <w:r>
+        <w:rPr>
+          <w:spacing w:val="3"/>
+        </w:rPr>
+        <w:t xml:space="preserve"> </w:t>
+      </w:r>
+      <w:r>
+        <w:t>paraclínicos,</w:t>
+      </w:r>
+      <w:r>
+        <w:rPr>
+          <w:spacing w:val="3"/>
+        </w:rPr>
+        <w:t xml:space="preserve"> </w:t>
+      </w:r>
+      <w:r>
+        <w:t>tales</w:t>
+      </w:r>
+      <w:r>
+        <w:rPr>
+          <w:spacing w:val="3"/>
+        </w:rPr>
+        <w:t xml:space="preserve"> </w:t>
+      </w:r>
+      <w:r>
+        <w:t>como</w:t>
+      </w:r>
+      <w:r>
+        <w:rPr>
+          <w:spacing w:val="3"/>
+        </w:rPr>
+        <w:t xml:space="preserve"> </w:t>
+      </w:r>
+      <w:r>
+        <w:t>ultrasonido,</w:t>
+      </w:r>
+      <w:r>
+        <w:rPr>
+          <w:spacing w:val="3"/>
+        </w:rPr>
+        <w:t xml:space="preserve"> </w:t>
+      </w:r>
+      <w:r>
+        <w:t>rayos</w:t>
+      </w:r>
+      <w:r>
+        <w:rPr>
+          <w:spacing w:val="3"/>
+        </w:rPr>
+        <w:t xml:space="preserve"> </w:t>
+      </w:r>
+      <w:r>
+        <w:t>x,</w:t>
+      </w:r>
+      <w:r>
+        <w:rPr>
+          <w:spacing w:val="-66"/>
+        </w:rPr>
+        <w:t xml:space="preserve"> </w:t>
+      </w:r>
+      <w:r>
+        <w:t>laboratorios,</w:t>
+      </w:r>
+      <w:r>
+        <w:rPr>
+          <w:spacing w:val="2"/>
+        </w:rPr>
+        <w:t xml:space="preserve"> </w:t>
+      </w:r>
+      <w:r>
+        <w:t>transfusiones</w:t>
+      </w:r>
+      <w:r>
+        <w:rPr>
+          <w:spacing w:val="3"/>
+        </w:rPr>
+        <w:t xml:space="preserve"> </w:t>
+      </w:r>
+      <w:r>
+        <w:t>sanguíneas,</w:t>
+      </w:r>
+      <w:r>
+        <w:rPr>
+          <w:spacing w:val="3"/>
+        </w:rPr>
+        <w:t xml:space="preserve"> </w:t>
+      </w:r>
+      <w:r>
+        <w:t>uso</w:t>
+      </w:r>
+      <w:r>
+        <w:rPr>
+          <w:spacing w:val="3"/>
+        </w:rPr>
+        <w:t xml:space="preserve"> </w:t>
+      </w:r>
+      <w:r>
+        <w:t>de</w:t>
+      </w:r>
+      <w:r>
+        <w:rPr>
+          <w:spacing w:val="2"/>
+        </w:rPr>
+        <w:t xml:space="preserve"> </w:t>
+      </w:r>
+      <w:r>
+        <w:t>equipos</w:t>
+      </w:r>
+      <w:r>
+        <w:rPr>
+          <w:spacing w:val="3"/>
+        </w:rPr>
+        <w:t xml:space="preserve"> </w:t>
+      </w:r>
+      <w:r>
+        <w:t>especiales</w:t>
+      </w:r>
+      <w:r>
+        <w:rPr>
+          <w:spacing w:val="3"/>
+        </w:rPr>
+        <w:t xml:space="preserve"> </w:t>
+      </w:r>
+      <w:r>
+        <w:t>como</w:t>
+      </w:r>
+      <w:r>
+        <w:rPr>
+          <w:spacing w:val="3"/>
+        </w:rPr>
+        <w:t xml:space="preserve"> </w:t>
+      </w:r>
+      <w:r>
+        <w:t>endoscopio,</w:t>
+      </w:r>
+      <w:r>
+        <w:rPr>
+          <w:spacing w:val="1"/>
+        </w:rPr>
+        <w:t xml:space="preserve"> </w:t>
+      </w:r>
+      <w:r>
+        <w:t>laparoscopio,</w:t>
+      </w:r>
+      <w:r>
+        <w:rPr>
+          <w:spacing w:val="1"/>
+        </w:rPr>
+        <w:t xml:space="preserve"> </w:t>
+      </w:r>
+      <w:r>
+        <w:t>entre</w:t>
+      </w:r>
+      <w:r>
+        <w:rPr>
+          <w:spacing w:val="2"/>
+        </w:rPr>
+        <w:t xml:space="preserve"> </w:t>
+      </w:r>
+      <w:r>
+        <w:t>otros,</w:t>
+      </w:r>
+      <w:r>
+        <w:rPr>
+          <w:spacing w:val="1"/>
+        </w:rPr>
+        <w:t xml:space="preserve"> </w:t>
+      </w:r>
+      <w:r>
+        <w:t>que</w:t>
+      </w:r>
+      <w:r>
+        <w:rPr>
+          <w:spacing w:val="2"/>
+        </w:rPr>
+        <w:t xml:space="preserve"> </w:t>
+      </w:r>
+      <w:proofErr w:type="spellStart"/>
+      <w:r>
+        <w:t>soló</w:t>
+      </w:r>
+      <w:proofErr w:type="spellEnd"/>
+      <w:r>
+        <w:rPr>
+          <w:spacing w:val="1"/>
+        </w:rPr>
+        <w:t xml:space="preserve"> </w:t>
+      </w:r>
+      <w:r>
+        <w:t>se</w:t>
+      </w:r>
+      <w:r>
+        <w:rPr>
+          <w:spacing w:val="2"/>
+        </w:rPr>
+        <w:t xml:space="preserve"> </w:t>
+      </w:r>
+      <w:r>
+        <w:t>realizará</w:t>
+      </w:r>
+      <w:r>
+        <w:rPr>
+          <w:spacing w:val="1"/>
+        </w:rPr>
+        <w:t xml:space="preserve"> </w:t>
+      </w:r>
+      <w:r>
+        <w:t>mediante</w:t>
+      </w:r>
+      <w:r>
+        <w:rPr>
+          <w:spacing w:val="2"/>
+        </w:rPr>
+        <w:t xml:space="preserve"> </w:t>
+      </w:r>
+      <w:r>
+        <w:t>la</w:t>
+      </w:r>
+      <w:r>
+        <w:rPr>
+          <w:spacing w:val="1"/>
+        </w:rPr>
+        <w:t xml:space="preserve"> </w:t>
+      </w:r>
+      <w:r>
+        <w:t>indicación</w:t>
+      </w:r>
+      <w:r>
+        <w:rPr>
+          <w:spacing w:val="2"/>
+        </w:rPr>
+        <w:t xml:space="preserve"> </w:t>
+      </w:r>
+      <w:r>
+        <w:t>del</w:t>
+      </w:r>
+      <w:r>
+        <w:rPr>
+          <w:spacing w:val="1"/>
+        </w:rPr>
+        <w:t xml:space="preserve"> </w:t>
+      </w:r>
+      <w:r>
+        <w:t>médico</w:t>
+      </w:r>
+      <w:r>
+        <w:rPr>
+          <w:spacing w:val="1"/>
+        </w:rPr>
+        <w:t xml:space="preserve"> </w:t>
+      </w:r>
+      <w:r>
+        <w:t>tratante;</w:t>
+      </w:r>
+      <w:r>
+        <w:rPr>
+          <w:spacing w:val="3"/>
+        </w:rPr>
+        <w:t xml:space="preserve"> </w:t>
+      </w:r>
+      <w:r>
+        <w:t>de</w:t>
+      </w:r>
+      <w:r>
+        <w:rPr>
+          <w:spacing w:val="3"/>
+        </w:rPr>
+        <w:t xml:space="preserve"> </w:t>
+      </w:r>
+      <w:r>
+        <w:t>los</w:t>
+      </w:r>
+      <w:r>
+        <w:rPr>
+          <w:spacing w:val="3"/>
+        </w:rPr>
+        <w:t xml:space="preserve"> </w:t>
+      </w:r>
+      <w:r>
+        <w:t>cuales</w:t>
+      </w:r>
+      <w:r>
+        <w:rPr>
+          <w:spacing w:val="4"/>
+        </w:rPr>
+        <w:t xml:space="preserve"> </w:t>
+      </w:r>
+      <w:r>
+        <w:t>declaro</w:t>
+      </w:r>
+      <w:r>
+        <w:rPr>
+          <w:spacing w:val="3"/>
+        </w:rPr>
+        <w:t xml:space="preserve"> </w:t>
+      </w:r>
+      <w:r>
+        <w:t>hacerme</w:t>
+      </w:r>
+      <w:r>
+        <w:rPr>
+          <w:spacing w:val="3"/>
+        </w:rPr>
+        <w:t xml:space="preserve"> </w:t>
+      </w:r>
+      <w:r>
+        <w:t>responsable</w:t>
+      </w:r>
+      <w:r>
+        <w:rPr>
+          <w:spacing w:val="3"/>
+        </w:rPr>
+        <w:t xml:space="preserve"> </w:t>
+      </w:r>
+      <w:r>
+        <w:t>de</w:t>
+      </w:r>
+      <w:r>
+        <w:rPr>
+          <w:spacing w:val="4"/>
+        </w:rPr>
+        <w:t xml:space="preserve"> </w:t>
+      </w:r>
+      <w:r>
+        <w:t>los</w:t>
+      </w:r>
+      <w:r>
+        <w:rPr>
+          <w:spacing w:val="3"/>
+        </w:rPr>
+        <w:t xml:space="preserve"> </w:t>
+      </w:r>
+      <w:r>
+        <w:t>gastos</w:t>
+      </w:r>
+      <w:r>
+        <w:rPr>
+          <w:spacing w:val="3"/>
+        </w:rPr>
+        <w:t xml:space="preserve"> </w:t>
+      </w:r>
+      <w:r>
+        <w:t>extras</w:t>
+      </w:r>
+      <w:r>
+        <w:rPr>
+          <w:spacing w:val="3"/>
+        </w:rPr>
+        <w:t xml:space="preserve"> </w:t>
+      </w:r>
+      <w:r>
+        <w:t>que</w:t>
+      </w:r>
+      <w:r>
+        <w:rPr>
+          <w:spacing w:val="4"/>
+        </w:rPr>
+        <w:t xml:space="preserve"> </w:t>
+      </w:r>
+      <w:r>
+        <w:t>conlleve.</w:t>
+      </w:r>
+    </w:p>
+    <w:p>
+      <w:pPr>
+        <w:pStyle w:val="Textoindependiente"/>
         <w:rPr>
           <w:sz w:val="20"/>
         </w:rPr>
@@ -9995,7 +8663,7 @@
     </w:p>
     <w:p>
       <w:pPr>
-        <w:pStyle w:val="BodyText"/>
+        <w:pStyle w:val="Textoindependiente"/>
         <w:rPr>
           <w:sz w:val="20"/>
         </w:rPr>
@@ -10003,7 +8671,7 @@
     </w:p>
     <w:p>
       <w:pPr>
-        <w:pStyle w:val="BodyText"/>
+        <w:pStyle w:val="Textoindependiente"/>
         <w:rPr>
           <w:sz w:val="20"/>
         </w:rPr>
@@ -10011,7 +8679,7 @@
     </w:p>
     <w:p>
       <w:pPr>
-        <w:pStyle w:val="BodyText"/>
+        <w:pStyle w:val="Textoindependiente"/>
         <w:rPr>
           <w:sz w:val="20"/>
         </w:rPr>
@@ -10019,7 +8687,7 @@
     </w:p>
     <w:p>
       <w:pPr>
-        <w:pStyle w:val="BodyText"/>
+        <w:pStyle w:val="Textoindependiente"/>
         <w:rPr>
           <w:sz w:val="20"/>
         </w:rPr>
@@ -10027,7 +8695,7 @@
     </w:p>
     <w:p>
       <w:pPr>
-        <w:pStyle w:val="BodyText"/>
+        <w:pStyle w:val="Textoindependiente"/>
         <w:rPr>
           <w:sz w:val="20"/>
         </w:rPr>
@@ -10035,7 +8703,7 @@
     </w:p>
     <w:p>
       <w:pPr>
-        <w:pStyle w:val="BodyText"/>
+        <w:pStyle w:val="Textoindependiente"/>
         <w:rPr>
           <w:sz w:val="20"/>
         </w:rPr>
@@ -10043,7 +8711,7 @@
     </w:p>
     <w:p>
       <w:pPr>
-        <w:pStyle w:val="BodyText"/>
+        <w:pStyle w:val="Textoindependiente"/>
         <w:rPr>
           <w:sz w:val="20"/>
         </w:rPr>
@@ -10051,7 +8719,7 @@
     </w:p>
     <w:p>
       <w:pPr>
-        <w:pStyle w:val="BodyText"/>
+        <w:pStyle w:val="Textoindependiente"/>
         <w:rPr>
           <w:sz w:val="20"/>
         </w:rPr>
@@ -10059,7 +8727,7 @@
     </w:p>
     <w:p>
       <w:pPr>
-        <w:pStyle w:val="BodyText"/>
+        <w:pStyle w:val="Textoindependiente"/>
         <w:rPr>
           <w:sz w:val="20"/>
         </w:rPr>
@@ -10067,7 +8735,7 @@
     </w:p>
     <w:p>
       <w:pPr>
-        <w:pStyle w:val="BodyText"/>
+        <w:pStyle w:val="Textoindependiente"/>
         <w:rPr>
           <w:sz w:val="20"/>
         </w:rPr>
@@ -10075,7 +8743,7 @@
     </w:p>
     <w:p>
       <w:pPr>
-        <w:pStyle w:val="BodyText"/>
+        <w:pStyle w:val="Textoindependiente"/>
         <w:spacing w:before="6"/>
         <w:rPr>
           <w:sz w:val="23"/>
@@ -10100,7 +8768,7 @@
     </w:p>
     <w:p>
       <w:pPr>
-        <w:pStyle w:val="BodyText"/>
+        <w:pStyle w:val="Textoindependiente"/>
         <w:spacing w:before="1"/>
         <w:rPr>
           <w:sz w:val="6"/>
@@ -10301,7 +8969,7 @@
     </w:p>
     <w:p>
       <w:pPr>
-        <w:pStyle w:val="BodyText"/>
+        <w:pStyle w:val="Textoindependiente"/>
         <w:rPr>
           <w:sz w:val="20"/>
         </w:rPr>
@@ -10309,7 +8977,7 @@
     </w:p>
     <w:p>
       <w:pPr>
-        <w:pStyle w:val="BodyText"/>
+        <w:pStyle w:val="Textoindependiente"/>
         <w:rPr>
           <w:sz w:val="20"/>
         </w:rPr>
@@ -10317,7 +8985,7 @@
     </w:p>
     <w:p>
       <w:pPr>
-        <w:pStyle w:val="BodyText"/>
+        <w:pStyle w:val="Textoindependiente"/>
         <w:rPr>
           <w:sz w:val="20"/>
         </w:rPr>
@@ -10325,7 +8993,7 @@
     </w:p>
     <w:p>
       <w:pPr>
-        <w:pStyle w:val="BodyText"/>
+        <w:pStyle w:val="Textoindependiente"/>
         <w:rPr>
           <w:sz w:val="20"/>
         </w:rPr>
@@ -10333,7 +9001,7 @@
     </w:p>
     <w:p>
       <w:pPr>
-        <w:pStyle w:val="BodyText"/>
+        <w:pStyle w:val="Textoindependiente"/>
         <w:rPr>
           <w:sz w:val="20"/>
         </w:rPr>
@@ -10341,7 +9009,7 @@
     </w:p>
     <w:p>
       <w:pPr>
-        <w:pStyle w:val="BodyText"/>
+        <w:pStyle w:val="Textoindependiente"/>
         <w:rPr>
           <w:sz w:val="20"/>
         </w:rPr>
@@ -10349,7 +9017,7 @@
     </w:p>
     <w:p>
       <w:pPr>
-        <w:pStyle w:val="BodyText"/>
+        <w:pStyle w:val="Textoindependiente"/>
         <w:rPr>
           <w:sz w:val="20"/>
         </w:rPr>
@@ -10357,7 +9025,7 @@
     </w:p>
     <w:p>
       <w:pPr>
-        <w:pStyle w:val="BodyText"/>
+        <w:pStyle w:val="Textoindependiente"/>
         <w:rPr>
           <w:sz w:val="20"/>
         </w:rPr>
@@ -10365,7 +9033,7 @@
     </w:p>
     <w:p>
       <w:pPr>
-        <w:pStyle w:val="BodyText"/>
+        <w:pStyle w:val="Textoindependiente"/>
         <w:rPr>
           <w:sz w:val="20"/>
         </w:rPr>
@@ -10373,7 +9041,7 @@
     </w:p>
     <w:p>
       <w:pPr>
-        <w:pStyle w:val="BodyText"/>
+        <w:pStyle w:val="Textoindependiente"/>
         <w:spacing w:before="2"/>
         <w:rPr>
           <w:sz w:val="17"/>
@@ -11191,13 +9859,13 @@
       <w:lang w:val="es-ES"/>
     </w:rPr>
   </w:style>
-  <w:style w:type="character" w:default="1" w:styleId="DefaultParagraphFont">
+  <w:style w:type="character" w:default="1" w:styleId="Fuentedeprrafopredeter">
     <w:name w:val="Default Paragraph Font"/>
     <w:uiPriority w:val="1"/>
     <w:semiHidden/>
     <w:unhideWhenUsed/>
   </w:style>
-  <w:style w:type="table" w:default="1" w:styleId="TableNormal">
+  <w:style w:type="table" w:default="1" w:styleId="Tablanormal">
     <w:name w:val="Normal Table"/>
     <w:uiPriority w:val="99"/>
     <w:semiHidden/>
@@ -11212,14 +9880,14 @@
       </w:tblCellMar>
     </w:tblPr>
   </w:style>
-  <w:style w:type="numbering" w:default="1" w:styleId="NoList">
+  <w:style w:type="numbering" w:default="1" w:styleId="Sinlista">
     <w:name w:val="No List"/>
     <w:uiPriority w:val="99"/>
     <w:semiHidden/>
     <w:unhideWhenUsed/>
   </w:style>
-  <w:style w:type="table" w:customStyle="1" w:styleId="TableNormal1">
-    <w:name w:val="Table Normal1"/>
+  <w:style w:type="table" w:customStyle="1" w:styleId="TableNormal">
+    <w:name w:val="Table Normal"/>
     <w:uiPriority w:val="2"/>
     <w:semiHidden/>
     <w:unhideWhenUsed/>
@@ -11234,7 +9902,7 @@
       </w:tblCellMar>
     </w:tblPr>
   </w:style>
-  <w:style w:type="paragraph" w:styleId="BodyText">
+  <w:style w:type="paragraph" w:styleId="Textoindependiente">
     <w:name w:val="Body Text"/>
     <w:basedOn w:val="Normal"/>
     <w:uiPriority w:val="1"/>
@@ -11244,7 +9912,7 @@
       <w:szCs w:val="25"/>
     </w:rPr>
   </w:style>
-  <w:style w:type="paragraph" w:styleId="ListParagraph">
+  <w:style w:type="paragraph" w:styleId="Prrafodelista">
     <w:name w:val="List Paragraph"/>
     <w:basedOn w:val="Normal"/>
     <w:uiPriority w:val="1"/>

</xml_diff>